<commit_message>
Clarifications in test data doc
</commit_message>
<xml_diff>
--- a/api/tests/test_data/Test data for project status testing.docx
+++ b/api/tests/test_data/Test data for project status testing.docx
@@ -1398,6 +1398,9 @@
             <w:r>
               <w:t>1</w:t>
             </w:r>
+            <w:r>
+              <w:t xml:space="preserve"> A</w:t>
+            </w:r>
           </w:p>
         </w:tc>
         <w:tc>
@@ -1460,6 +1463,9 @@
             <w:r>
               <w:t>2</w:t>
             </w:r>
+            <w:r>
+              <w:t xml:space="preserve"> A</w:t>
+            </w:r>
           </w:p>
         </w:tc>
         <w:tc>
@@ -1521,6 +1527,9 @@
           <w:p>
             <w:r>
               <w:t>3</w:t>
+            </w:r>
+            <w:r>
+              <w:t xml:space="preserve"> A</w:t>
             </w:r>
           </w:p>
         </w:tc>
@@ -1585,6 +1594,9 @@
             <w:r>
               <w:t>4</w:t>
             </w:r>
+            <w:r>
+              <w:t xml:space="preserve"> A</w:t>
+            </w:r>
           </w:p>
         </w:tc>
         <w:tc>
@@ -1979,6 +1991,9 @@
             <w:r>
               <w:t>7</w:t>
             </w:r>
+            <w:r>
+              <w:t xml:space="preserve"> A</w:t>
+            </w:r>
           </w:p>
         </w:tc>
         <w:tc>
@@ -2041,6 +2056,11 @@
             <w:r>
               <w:t>8</w:t>
             </w:r>
+            <w:r>
+              <w:t xml:space="preserve"> A</w:t>
+            </w:r>
+            <w:bookmarkStart w:id="0" w:name="_GoBack"/>
+            <w:bookmarkEnd w:id="0"/>
           </w:p>
         </w:tc>
         <w:tc>
@@ -2548,8 +2568,6 @@
             <w:r>
               <w:t>V</w:t>
             </w:r>
-            <w:bookmarkStart w:id="0" w:name="_GoBack"/>
-            <w:bookmarkEnd w:id="0"/>
           </w:p>
         </w:tc>
         <w:tc>
@@ -2830,6 +2848,25 @@
         </w:tc>
       </w:tr>
     </w:tbl>
+    <w:p/>
+    <w:p>
+      <w:r>
+        <w:t>V = visible (not signed up)</w:t>
+      </w:r>
+    </w:p>
+    <w:p>
+      <w:r>
+        <w:t>A = active</w:t>
+      </w:r>
+      <w:r>
+        <w:t xml:space="preserve"> (signed up)</w:t>
+      </w:r>
+    </w:p>
+    <w:p>
+      <w:r>
+        <w:t>C = closed (signed up)</w:t>
+      </w:r>
+    </w:p>
     <w:p/>
     <w:sectPr>
       <w:pgSz w:w="11900" w:h="16840"/>

</xml_diff>

<commit_message>
#2798, #2799, #2800, #2801 comment: Initial dev work on Qualtrics integration
</commit_message>
<xml_diff>
--- a/api/tests/test_data/Test data for project status testing.docx
+++ b/api/tests/test_data/Test data for project status testing.docx
@@ -1314,17 +1314,18 @@
         <w:tblLook w:val="04A0" w:firstRow="1" w:lastRow="0" w:firstColumn="1" w:lastColumn="0" w:noHBand="0" w:noVBand="1"/>
       </w:tblPr>
       <w:tblGrid>
-        <w:gridCol w:w="1488"/>
-        <w:gridCol w:w="1490"/>
+        <w:gridCol w:w="985"/>
+        <w:gridCol w:w="1163"/>
         <w:gridCol w:w="1585"/>
-        <w:gridCol w:w="1486"/>
-        <w:gridCol w:w="1488"/>
-        <w:gridCol w:w="1473"/>
+        <w:gridCol w:w="1365"/>
+        <w:gridCol w:w="1418"/>
+        <w:gridCol w:w="1509"/>
+        <w:gridCol w:w="985"/>
       </w:tblGrid>
       <w:tr>
         <w:tc>
           <w:tcPr>
-            <w:tcW w:w="1488" w:type="dxa"/>
+            <w:tcW w:w="985" w:type="dxa"/>
             <w:shd w:val="clear" w:color="auto" w:fill="D9D9D9" w:themeFill="background1" w:themeFillShade="D9"/>
           </w:tcPr>
           <w:p>
@@ -1335,7 +1336,7 @@
         </w:tc>
         <w:tc>
           <w:tcPr>
-            <w:tcW w:w="1490" w:type="dxa"/>
+            <w:tcW w:w="1163" w:type="dxa"/>
             <w:shd w:val="clear" w:color="auto" w:fill="D9D9D9" w:themeFill="background1" w:themeFillShade="D9"/>
           </w:tcPr>
           <w:p>
@@ -1357,7 +1358,7 @@
         </w:tc>
         <w:tc>
           <w:tcPr>
-            <w:tcW w:w="1486" w:type="dxa"/>
+            <w:tcW w:w="1365" w:type="dxa"/>
             <w:shd w:val="clear" w:color="auto" w:fill="D9D9D9" w:themeFill="background1" w:themeFillShade="D9"/>
           </w:tcPr>
           <w:p>
@@ -1368,7 +1369,7 @@
         </w:tc>
         <w:tc>
           <w:tcPr>
-            <w:tcW w:w="1488" w:type="dxa"/>
+            <w:tcW w:w="1418" w:type="dxa"/>
             <w:shd w:val="clear" w:color="auto" w:fill="D9D9D9" w:themeFill="background1" w:themeFillShade="D9"/>
           </w:tcPr>
           <w:p>
@@ -1379,7 +1380,7 @@
         </w:tc>
         <w:tc>
           <w:tcPr>
-            <w:tcW w:w="1473" w:type="dxa"/>
+            <w:tcW w:w="1509" w:type="dxa"/>
             <w:shd w:val="clear" w:color="auto" w:fill="D9D9D9" w:themeFill="background1" w:themeFillShade="D9"/>
           </w:tcPr>
           <w:p>
@@ -1388,24 +1389,35 @@
             </w:r>
           </w:p>
         </w:tc>
-      </w:tr>
-      <w:tr>
-        <w:tc>
-          <w:tcPr>
-            <w:tcW w:w="1488" w:type="dxa"/>
-          </w:tcPr>
-          <w:p>
-            <w:r>
-              <w:t>1</w:t>
-            </w:r>
-            <w:r>
-              <w:t xml:space="preserve"> A</w:t>
-            </w:r>
-          </w:p>
-        </w:tc>
-        <w:tc>
-          <w:tcPr>
-            <w:tcW w:w="1490" w:type="dxa"/>
+        <w:tc>
+          <w:tcPr>
+            <w:tcW w:w="985" w:type="dxa"/>
+            <w:shd w:val="clear" w:color="auto" w:fill="D9D9D9" w:themeFill="background1" w:themeFillShade="D9"/>
+          </w:tcPr>
+          <w:p>
+            <w:r>
+              <w:t xml:space="preserve">Ext </w:t>
+            </w:r>
+            <w:r>
+              <w:t>sys</w:t>
+            </w:r>
+          </w:p>
+        </w:tc>
+      </w:tr>
+      <w:tr>
+        <w:tc>
+          <w:tcPr>
+            <w:tcW w:w="985" w:type="dxa"/>
+          </w:tcPr>
+          <w:p>
+            <w:r>
+              <w:t>1 A</w:t>
+            </w:r>
+          </w:p>
+        </w:tc>
+        <w:tc>
+          <w:tcPr>
+            <w:tcW w:w="1163" w:type="dxa"/>
           </w:tcPr>
           <w:p>
             <w:r>
@@ -1425,7 +1437,7 @@
         </w:tc>
         <w:tc>
           <w:tcPr>
-            <w:tcW w:w="1486" w:type="dxa"/>
+            <w:tcW w:w="1365" w:type="dxa"/>
           </w:tcPr>
           <w:p>
             <w:r>
@@ -1435,7 +1447,7 @@
         </w:tc>
         <w:tc>
           <w:tcPr>
-            <w:tcW w:w="1488" w:type="dxa"/>
+            <w:tcW w:w="1418" w:type="dxa"/>
           </w:tcPr>
           <w:p>
             <w:r>
@@ -1445,7 +1457,7 @@
         </w:tc>
         <w:tc>
           <w:tcPr>
-            <w:tcW w:w="1473" w:type="dxa"/>
+            <w:tcW w:w="1509" w:type="dxa"/>
           </w:tcPr>
           <w:p>
             <w:r>
@@ -1453,24 +1465,31 @@
             </w:r>
           </w:p>
         </w:tc>
-      </w:tr>
-      <w:tr>
-        <w:tc>
-          <w:tcPr>
-            <w:tcW w:w="1488" w:type="dxa"/>
-          </w:tcPr>
-          <w:p>
-            <w:r>
-              <w:t>2</w:t>
-            </w:r>
-            <w:r>
-              <w:t xml:space="preserve"> A</w:t>
-            </w:r>
-          </w:p>
-        </w:tc>
-        <w:tc>
-          <w:tcPr>
-            <w:tcW w:w="1490" w:type="dxa"/>
+        <w:tc>
+          <w:tcPr>
+            <w:tcW w:w="985" w:type="dxa"/>
+          </w:tcPr>
+          <w:p>
+            <w:r>
+              <w:t>C</w:t>
+            </w:r>
+          </w:p>
+        </w:tc>
+      </w:tr>
+      <w:tr>
+        <w:tc>
+          <w:tcPr>
+            <w:tcW w:w="985" w:type="dxa"/>
+          </w:tcPr>
+          <w:p>
+            <w:r>
+              <w:t>2 A</w:t>
+            </w:r>
+          </w:p>
+        </w:tc>
+        <w:tc>
+          <w:tcPr>
+            <w:tcW w:w="1163" w:type="dxa"/>
           </w:tcPr>
           <w:p>
             <w:r>
@@ -1490,7 +1509,7 @@
         </w:tc>
         <w:tc>
           <w:tcPr>
-            <w:tcW w:w="1486" w:type="dxa"/>
+            <w:tcW w:w="1365" w:type="dxa"/>
           </w:tcPr>
           <w:p>
             <w:r>
@@ -1500,7 +1519,7 @@
         </w:tc>
         <w:tc>
           <w:tcPr>
-            <w:tcW w:w="1488" w:type="dxa"/>
+            <w:tcW w:w="1418" w:type="dxa"/>
           </w:tcPr>
           <w:p>
             <w:r>
@@ -1510,7 +1529,7 @@
         </w:tc>
         <w:tc>
           <w:tcPr>
-            <w:tcW w:w="1473" w:type="dxa"/>
+            <w:tcW w:w="1509" w:type="dxa"/>
           </w:tcPr>
           <w:p>
             <w:r>
@@ -1518,24 +1537,31 @@
             </w:r>
           </w:p>
         </w:tc>
-      </w:tr>
-      <w:tr>
-        <w:tc>
-          <w:tcPr>
-            <w:tcW w:w="1488" w:type="dxa"/>
-          </w:tcPr>
-          <w:p>
-            <w:r>
-              <w:t>3</w:t>
-            </w:r>
-            <w:r>
-              <w:t xml:space="preserve"> A</w:t>
-            </w:r>
-          </w:p>
-        </w:tc>
-        <w:tc>
-          <w:tcPr>
-            <w:tcW w:w="1490" w:type="dxa"/>
+        <w:tc>
+          <w:tcPr>
+            <w:tcW w:w="985" w:type="dxa"/>
+          </w:tcPr>
+          <w:p>
+            <w:r>
+              <w:t>C</w:t>
+            </w:r>
+          </w:p>
+        </w:tc>
+      </w:tr>
+      <w:tr>
+        <w:tc>
+          <w:tcPr>
+            <w:tcW w:w="985" w:type="dxa"/>
+          </w:tcPr>
+          <w:p>
+            <w:r>
+              <w:t>3 A</w:t>
+            </w:r>
+          </w:p>
+        </w:tc>
+        <w:tc>
+          <w:tcPr>
+            <w:tcW w:w="1163" w:type="dxa"/>
           </w:tcPr>
           <w:p>
             <w:r>
@@ -1555,7 +1581,7 @@
         </w:tc>
         <w:tc>
           <w:tcPr>
-            <w:tcW w:w="1486" w:type="dxa"/>
+            <w:tcW w:w="1365" w:type="dxa"/>
             <w:shd w:val="clear" w:color="auto" w:fill="92D050"/>
           </w:tcPr>
           <w:p>
@@ -1566,7 +1592,7 @@
         </w:tc>
         <w:tc>
           <w:tcPr>
-            <w:tcW w:w="1488" w:type="dxa"/>
+            <w:tcW w:w="1418" w:type="dxa"/>
           </w:tcPr>
           <w:p>
             <w:r>
@@ -1576,7 +1602,7 @@
         </w:tc>
         <w:tc>
           <w:tcPr>
-            <w:tcW w:w="1473" w:type="dxa"/>
+            <w:tcW w:w="1509" w:type="dxa"/>
           </w:tcPr>
           <w:p>
             <w:r>
@@ -1584,24 +1610,31 @@
             </w:r>
           </w:p>
         </w:tc>
-      </w:tr>
-      <w:tr>
-        <w:tc>
-          <w:tcPr>
-            <w:tcW w:w="1488" w:type="dxa"/>
-          </w:tcPr>
-          <w:p>
-            <w:r>
-              <w:t>4</w:t>
-            </w:r>
-            <w:r>
-              <w:t xml:space="preserve"> A</w:t>
-            </w:r>
-          </w:p>
-        </w:tc>
-        <w:tc>
-          <w:tcPr>
-            <w:tcW w:w="1490" w:type="dxa"/>
+        <w:tc>
+          <w:tcPr>
+            <w:tcW w:w="985" w:type="dxa"/>
+          </w:tcPr>
+          <w:p>
+            <w:r>
+              <w:t>Q</w:t>
+            </w:r>
+          </w:p>
+        </w:tc>
+      </w:tr>
+      <w:tr>
+        <w:tc>
+          <w:tcPr>
+            <w:tcW w:w="985" w:type="dxa"/>
+          </w:tcPr>
+          <w:p>
+            <w:r>
+              <w:t>4 A</w:t>
+            </w:r>
+          </w:p>
+        </w:tc>
+        <w:tc>
+          <w:tcPr>
+            <w:tcW w:w="1163" w:type="dxa"/>
           </w:tcPr>
           <w:p>
             <w:r>
@@ -1621,7 +1654,7 @@
         </w:tc>
         <w:tc>
           <w:tcPr>
-            <w:tcW w:w="1486" w:type="dxa"/>
+            <w:tcW w:w="1365" w:type="dxa"/>
           </w:tcPr>
           <w:p>
             <w:r>
@@ -1631,7 +1664,7 @@
         </w:tc>
         <w:tc>
           <w:tcPr>
-            <w:tcW w:w="1488" w:type="dxa"/>
+            <w:tcW w:w="1418" w:type="dxa"/>
             <w:shd w:val="clear" w:color="auto" w:fill="92D050"/>
           </w:tcPr>
           <w:p>
@@ -1642,7 +1675,7 @@
         </w:tc>
         <w:tc>
           <w:tcPr>
-            <w:tcW w:w="1473" w:type="dxa"/>
+            <w:tcW w:w="1509" w:type="dxa"/>
           </w:tcPr>
           <w:p>
             <w:r>
@@ -1650,24 +1683,31 @@
             </w:r>
           </w:p>
         </w:tc>
-      </w:tr>
-      <w:tr>
-        <w:tc>
-          <w:tcPr>
-            <w:tcW w:w="1488" w:type="dxa"/>
-          </w:tcPr>
-          <w:p>
-            <w:r>
-              <w:t>5</w:t>
-            </w:r>
-            <w:r>
-              <w:t xml:space="preserve"> A</w:t>
-            </w:r>
-          </w:p>
-        </w:tc>
-        <w:tc>
-          <w:tcPr>
-            <w:tcW w:w="1490" w:type="dxa"/>
+        <w:tc>
+          <w:tcPr>
+            <w:tcW w:w="985" w:type="dxa"/>
+          </w:tcPr>
+          <w:p>
+            <w:r>
+              <w:t>Q</w:t>
+            </w:r>
+          </w:p>
+        </w:tc>
+      </w:tr>
+      <w:tr>
+        <w:tc>
+          <w:tcPr>
+            <w:tcW w:w="985" w:type="dxa"/>
+          </w:tcPr>
+          <w:p>
+            <w:r>
+              <w:t>5 A</w:t>
+            </w:r>
+          </w:p>
+        </w:tc>
+        <w:tc>
+          <w:tcPr>
+            <w:tcW w:w="1163" w:type="dxa"/>
           </w:tcPr>
           <w:p>
             <w:r>
@@ -1687,7 +1727,7 @@
         </w:tc>
         <w:tc>
           <w:tcPr>
-            <w:tcW w:w="1486" w:type="dxa"/>
+            <w:tcW w:w="1365" w:type="dxa"/>
           </w:tcPr>
           <w:p>
             <w:r>
@@ -1697,7 +1737,7 @@
         </w:tc>
         <w:tc>
           <w:tcPr>
-            <w:tcW w:w="1488" w:type="dxa"/>
+            <w:tcW w:w="1418" w:type="dxa"/>
             <w:shd w:val="clear" w:color="auto" w:fill="92D050"/>
           </w:tcPr>
           <w:p>
@@ -1708,7 +1748,7 @@
         </w:tc>
         <w:tc>
           <w:tcPr>
-            <w:tcW w:w="1473" w:type="dxa"/>
+            <w:tcW w:w="1509" w:type="dxa"/>
           </w:tcPr>
           <w:p>
             <w:r>
@@ -1716,24 +1756,31 @@
             </w:r>
           </w:p>
         </w:tc>
-      </w:tr>
-      <w:tr>
-        <w:tc>
-          <w:tcPr>
-            <w:tcW w:w="1488" w:type="dxa"/>
-          </w:tcPr>
-          <w:p>
-            <w:r>
-              <w:t>5</w:t>
-            </w:r>
-            <w:r>
-              <w:t xml:space="preserve"> B</w:t>
-            </w:r>
-          </w:p>
-        </w:tc>
-        <w:tc>
-          <w:tcPr>
-            <w:tcW w:w="1490" w:type="dxa"/>
+        <w:tc>
+          <w:tcPr>
+            <w:tcW w:w="985" w:type="dxa"/>
+          </w:tcPr>
+          <w:p>
+            <w:r>
+              <w:t>C</w:t>
+            </w:r>
+          </w:p>
+        </w:tc>
+      </w:tr>
+      <w:tr>
+        <w:tc>
+          <w:tcPr>
+            <w:tcW w:w="985" w:type="dxa"/>
+          </w:tcPr>
+          <w:p>
+            <w:r>
+              <w:t>5 B</w:t>
+            </w:r>
+          </w:p>
+        </w:tc>
+        <w:tc>
+          <w:tcPr>
+            <w:tcW w:w="1163" w:type="dxa"/>
           </w:tcPr>
           <w:p>
             <w:r>
@@ -1753,7 +1800,7 @@
         </w:tc>
         <w:tc>
           <w:tcPr>
-            <w:tcW w:w="1486" w:type="dxa"/>
+            <w:tcW w:w="1365" w:type="dxa"/>
           </w:tcPr>
           <w:p>
             <w:r>
@@ -1763,7 +1810,7 @@
         </w:tc>
         <w:tc>
           <w:tcPr>
-            <w:tcW w:w="1488" w:type="dxa"/>
+            <w:tcW w:w="1418" w:type="dxa"/>
             <w:shd w:val="clear" w:color="auto" w:fill="92D050"/>
           </w:tcPr>
           <w:p>
@@ -1774,7 +1821,7 @@
         </w:tc>
         <w:tc>
           <w:tcPr>
-            <w:tcW w:w="1473" w:type="dxa"/>
+            <w:tcW w:w="1509" w:type="dxa"/>
           </w:tcPr>
           <w:p>
             <w:r>
@@ -1782,24 +1829,31 @@
             </w:r>
           </w:p>
         </w:tc>
-      </w:tr>
-      <w:tr>
-        <w:tc>
-          <w:tcPr>
-            <w:tcW w:w="1488" w:type="dxa"/>
-          </w:tcPr>
-          <w:p>
-            <w:r>
-              <w:t>5</w:t>
-            </w:r>
-            <w:r>
-              <w:t xml:space="preserve"> C</w:t>
-            </w:r>
-          </w:p>
-        </w:tc>
-        <w:tc>
-          <w:tcPr>
-            <w:tcW w:w="1490" w:type="dxa"/>
+        <w:tc>
+          <w:tcPr>
+            <w:tcW w:w="985" w:type="dxa"/>
+          </w:tcPr>
+          <w:p>
+            <w:r>
+              <w:t>Q</w:t>
+            </w:r>
+          </w:p>
+        </w:tc>
+      </w:tr>
+      <w:tr>
+        <w:tc>
+          <w:tcPr>
+            <w:tcW w:w="985" w:type="dxa"/>
+          </w:tcPr>
+          <w:p>
+            <w:r>
+              <w:t>5 C</w:t>
+            </w:r>
+          </w:p>
+        </w:tc>
+        <w:tc>
+          <w:tcPr>
+            <w:tcW w:w="1163" w:type="dxa"/>
           </w:tcPr>
           <w:p>
             <w:r>
@@ -1819,7 +1873,7 @@
         </w:tc>
         <w:tc>
           <w:tcPr>
-            <w:tcW w:w="1486" w:type="dxa"/>
+            <w:tcW w:w="1365" w:type="dxa"/>
             <w:shd w:val="clear" w:color="auto" w:fill="auto"/>
           </w:tcPr>
           <w:p>
@@ -1830,7 +1884,7 @@
         </w:tc>
         <w:tc>
           <w:tcPr>
-            <w:tcW w:w="1488" w:type="dxa"/>
+            <w:tcW w:w="1418" w:type="dxa"/>
           </w:tcPr>
           <w:p>
             <w:r>
@@ -1840,7 +1894,7 @@
         </w:tc>
         <w:tc>
           <w:tcPr>
-            <w:tcW w:w="1473" w:type="dxa"/>
+            <w:tcW w:w="1509" w:type="dxa"/>
           </w:tcPr>
           <w:p>
             <w:r>
@@ -1848,24 +1902,31 @@
             </w:r>
           </w:p>
         </w:tc>
-      </w:tr>
-      <w:tr>
-        <w:tc>
-          <w:tcPr>
-            <w:tcW w:w="1488" w:type="dxa"/>
-          </w:tcPr>
-          <w:p>
-            <w:r>
-              <w:t>6</w:t>
-            </w:r>
-            <w:r>
-              <w:t xml:space="preserve"> A</w:t>
-            </w:r>
-          </w:p>
-        </w:tc>
-        <w:tc>
-          <w:tcPr>
-            <w:tcW w:w="1490" w:type="dxa"/>
+        <w:tc>
+          <w:tcPr>
+            <w:tcW w:w="985" w:type="dxa"/>
+          </w:tcPr>
+          <w:p>
+            <w:r>
+              <w:t>Q</w:t>
+            </w:r>
+          </w:p>
+        </w:tc>
+      </w:tr>
+      <w:tr>
+        <w:tc>
+          <w:tcPr>
+            <w:tcW w:w="985" w:type="dxa"/>
+          </w:tcPr>
+          <w:p>
+            <w:r>
+              <w:t>6 A</w:t>
+            </w:r>
+          </w:p>
+        </w:tc>
+        <w:tc>
+          <w:tcPr>
+            <w:tcW w:w="1163" w:type="dxa"/>
           </w:tcPr>
           <w:p>
             <w:r>
@@ -1885,7 +1946,7 @@
         </w:tc>
         <w:tc>
           <w:tcPr>
-            <w:tcW w:w="1486" w:type="dxa"/>
+            <w:tcW w:w="1365" w:type="dxa"/>
           </w:tcPr>
           <w:p>
             <w:r>
@@ -1895,7 +1956,7 @@
         </w:tc>
         <w:tc>
           <w:tcPr>
-            <w:tcW w:w="1488" w:type="dxa"/>
+            <w:tcW w:w="1418" w:type="dxa"/>
             <w:shd w:val="clear" w:color="auto" w:fill="92D050"/>
           </w:tcPr>
           <w:p>
@@ -1906,7 +1967,7 @@
         </w:tc>
         <w:tc>
           <w:tcPr>
-            <w:tcW w:w="1473" w:type="dxa"/>
+            <w:tcW w:w="1509" w:type="dxa"/>
           </w:tcPr>
           <w:p>
             <w:r>
@@ -1914,24 +1975,31 @@
             </w:r>
           </w:p>
         </w:tc>
-      </w:tr>
-      <w:tr>
-        <w:tc>
-          <w:tcPr>
-            <w:tcW w:w="1488" w:type="dxa"/>
-          </w:tcPr>
-          <w:p>
-            <w:r>
-              <w:t>6</w:t>
-            </w:r>
-            <w:r>
-              <w:t xml:space="preserve"> B</w:t>
-            </w:r>
-          </w:p>
-        </w:tc>
-        <w:tc>
-          <w:tcPr>
-            <w:tcW w:w="1490" w:type="dxa"/>
+        <w:tc>
+          <w:tcPr>
+            <w:tcW w:w="985" w:type="dxa"/>
+          </w:tcPr>
+          <w:p>
+            <w:r>
+              <w:t>C</w:t>
+            </w:r>
+          </w:p>
+        </w:tc>
+      </w:tr>
+      <w:tr>
+        <w:tc>
+          <w:tcPr>
+            <w:tcW w:w="985" w:type="dxa"/>
+          </w:tcPr>
+          <w:p>
+            <w:r>
+              <w:t>6 B</w:t>
+            </w:r>
+          </w:p>
+        </w:tc>
+        <w:tc>
+          <w:tcPr>
+            <w:tcW w:w="1163" w:type="dxa"/>
           </w:tcPr>
           <w:p>
             <w:r>
@@ -1951,7 +2019,7 @@
         </w:tc>
         <w:tc>
           <w:tcPr>
-            <w:tcW w:w="1486" w:type="dxa"/>
+            <w:tcW w:w="1365" w:type="dxa"/>
             <w:shd w:val="clear" w:color="auto" w:fill="auto"/>
           </w:tcPr>
           <w:p>
@@ -1962,7 +2030,7 @@
         </w:tc>
         <w:tc>
           <w:tcPr>
-            <w:tcW w:w="1488" w:type="dxa"/>
+            <w:tcW w:w="1418" w:type="dxa"/>
             <w:shd w:val="clear" w:color="auto" w:fill="92D050"/>
           </w:tcPr>
           <w:p>
@@ -1973,7 +2041,7 @@
         </w:tc>
         <w:tc>
           <w:tcPr>
-            <w:tcW w:w="1473" w:type="dxa"/>
+            <w:tcW w:w="1509" w:type="dxa"/>
           </w:tcPr>
           <w:p>
             <w:r>
@@ -1981,24 +2049,31 @@
             </w:r>
           </w:p>
         </w:tc>
-      </w:tr>
-      <w:tr>
-        <w:tc>
-          <w:tcPr>
-            <w:tcW w:w="1488" w:type="dxa"/>
-          </w:tcPr>
-          <w:p>
-            <w:r>
-              <w:t>7</w:t>
-            </w:r>
-            <w:r>
-              <w:t xml:space="preserve"> A</w:t>
-            </w:r>
-          </w:p>
-        </w:tc>
-        <w:tc>
-          <w:tcPr>
-            <w:tcW w:w="1490" w:type="dxa"/>
+        <w:tc>
+          <w:tcPr>
+            <w:tcW w:w="985" w:type="dxa"/>
+          </w:tcPr>
+          <w:p>
+            <w:r>
+              <w:t>Q</w:t>
+            </w:r>
+          </w:p>
+        </w:tc>
+      </w:tr>
+      <w:tr>
+        <w:tc>
+          <w:tcPr>
+            <w:tcW w:w="985" w:type="dxa"/>
+          </w:tcPr>
+          <w:p>
+            <w:r>
+              <w:t>7 A</w:t>
+            </w:r>
+          </w:p>
+        </w:tc>
+        <w:tc>
+          <w:tcPr>
+            <w:tcW w:w="1163" w:type="dxa"/>
           </w:tcPr>
           <w:p>
             <w:r>
@@ -2018,7 +2093,7 @@
         </w:tc>
         <w:tc>
           <w:tcPr>
-            <w:tcW w:w="1486" w:type="dxa"/>
+            <w:tcW w:w="1365" w:type="dxa"/>
           </w:tcPr>
           <w:p>
             <w:r>
@@ -2028,7 +2103,7 @@
         </w:tc>
         <w:tc>
           <w:tcPr>
-            <w:tcW w:w="1488" w:type="dxa"/>
+            <w:tcW w:w="1418" w:type="dxa"/>
           </w:tcPr>
           <w:p>
             <w:r>
@@ -2038,7 +2113,7 @@
         </w:tc>
         <w:tc>
           <w:tcPr>
-            <w:tcW w:w="1473" w:type="dxa"/>
+            <w:tcW w:w="1509" w:type="dxa"/>
           </w:tcPr>
           <w:p>
             <w:r>
@@ -2046,72 +2121,89 @@
             </w:r>
           </w:p>
         </w:tc>
-      </w:tr>
-      <w:tr>
-        <w:tc>
-          <w:tcPr>
-            <w:tcW w:w="1488" w:type="dxa"/>
-          </w:tcPr>
-          <w:p>
-            <w:r>
-              <w:t>8</w:t>
-            </w:r>
-            <w:r>
-              <w:t xml:space="preserve"> A</w:t>
+        <w:tc>
+          <w:tcPr>
+            <w:tcW w:w="985" w:type="dxa"/>
+          </w:tcPr>
+          <w:p>
+            <w:r>
+              <w:t>Q</w:t>
+            </w:r>
+          </w:p>
+        </w:tc>
+      </w:tr>
+      <w:tr>
+        <w:tc>
+          <w:tcPr>
+            <w:tcW w:w="985" w:type="dxa"/>
+          </w:tcPr>
+          <w:p>
+            <w:r>
+              <w:t>8 A</w:t>
+            </w:r>
+          </w:p>
+        </w:tc>
+        <w:tc>
+          <w:tcPr>
+            <w:tcW w:w="1163" w:type="dxa"/>
+          </w:tcPr>
+          <w:p>
+            <w:r>
+              <w:t>Complete</w:t>
+            </w:r>
+          </w:p>
+        </w:tc>
+        <w:tc>
+          <w:tcPr>
+            <w:tcW w:w="1585" w:type="dxa"/>
+          </w:tcPr>
+          <w:p>
+            <w:r>
+              <w:t>Private</w:t>
+            </w:r>
+          </w:p>
+        </w:tc>
+        <w:tc>
+          <w:tcPr>
+            <w:tcW w:w="1365" w:type="dxa"/>
+          </w:tcPr>
+          <w:p>
+            <w:r>
+              <w:t>-</w:t>
+            </w:r>
+          </w:p>
+        </w:tc>
+        <w:tc>
+          <w:tcPr>
+            <w:tcW w:w="1418" w:type="dxa"/>
+            <w:shd w:val="clear" w:color="auto" w:fill="92D050"/>
+          </w:tcPr>
+          <w:p>
+            <w:r>
+              <w:t>G2</w:t>
+            </w:r>
+          </w:p>
+        </w:tc>
+        <w:tc>
+          <w:tcPr>
+            <w:tcW w:w="1509" w:type="dxa"/>
+          </w:tcPr>
+          <w:p>
+            <w:r>
+              <w:t>Closed</w:t>
+            </w:r>
+          </w:p>
+        </w:tc>
+        <w:tc>
+          <w:tcPr>
+            <w:tcW w:w="985" w:type="dxa"/>
+          </w:tcPr>
+          <w:p>
+            <w:r>
+              <w:t>C</w:t>
             </w:r>
             <w:bookmarkStart w:id="0" w:name="_GoBack"/>
             <w:bookmarkEnd w:id="0"/>
-          </w:p>
-        </w:tc>
-        <w:tc>
-          <w:tcPr>
-            <w:tcW w:w="1490" w:type="dxa"/>
-          </w:tcPr>
-          <w:p>
-            <w:r>
-              <w:t>Complete</w:t>
-            </w:r>
-          </w:p>
-        </w:tc>
-        <w:tc>
-          <w:tcPr>
-            <w:tcW w:w="1585" w:type="dxa"/>
-          </w:tcPr>
-          <w:p>
-            <w:r>
-              <w:t>Private</w:t>
-            </w:r>
-          </w:p>
-        </w:tc>
-        <w:tc>
-          <w:tcPr>
-            <w:tcW w:w="1486" w:type="dxa"/>
-          </w:tcPr>
-          <w:p>
-            <w:r>
-              <w:t>-</w:t>
-            </w:r>
-          </w:p>
-        </w:tc>
-        <w:tc>
-          <w:tcPr>
-            <w:tcW w:w="1488" w:type="dxa"/>
-            <w:shd w:val="clear" w:color="auto" w:fill="92D050"/>
-          </w:tcPr>
-          <w:p>
-            <w:r>
-              <w:t>G2</w:t>
-            </w:r>
-          </w:p>
-        </w:tc>
-        <w:tc>
-          <w:tcPr>
-            <w:tcW w:w="1473" w:type="dxa"/>
-          </w:tcPr>
-          <w:p>
-            <w:r>
-              <w:t>Closed</w:t>
-            </w:r>
           </w:p>
         </w:tc>
       </w:tr>
@@ -2856,10 +2948,7 @@
     </w:p>
     <w:p>
       <w:r>
-        <w:t>A = active</w:t>
-      </w:r>
-      <w:r>
-        <w:t xml:space="preserve"> (signed up)</w:t>
+        <w:t>A = active (signed up)</w:t>
       </w:r>
     </w:p>
     <w:p>

</xml_diff>

<commit_message>
#2838 comment: fix project status for user for active user tasks
</commit_message>
<xml_diff>
--- a/api/tests/test_data/Test data for project status testing.docx
+++ b/api/tests/test_data/Test data for project status testing.docx
@@ -2202,8 +2202,6 @@
             <w:r>
               <w:t>C</w:t>
             </w:r>
-            <w:bookmarkStart w:id="0" w:name="_GoBack"/>
-            <w:bookmarkEnd w:id="0"/>
           </w:p>
         </w:tc>
       </w:tr>
@@ -2853,11 +2851,19 @@
         <w:tc>
           <w:tcPr>
             <w:tcW w:w="1502" w:type="dxa"/>
-            <w:shd w:val="clear" w:color="auto" w:fill="C5E0B3" w:themeFill="accent6" w:themeFillTint="66"/>
-          </w:tcPr>
-          <w:p>
-            <w:r>
-              <w:t>V</w:t>
+            <w:shd w:val="clear" w:color="auto" w:fill="9CC2E5" w:themeFill="accent5" w:themeFillTint="99"/>
+          </w:tcPr>
+          <w:p>
+            <w:pPr>
+              <w:rPr>
+                <w:color w:val="FF0000"/>
+              </w:rPr>
+            </w:pPr>
+            <w:r>
+              <w:rPr>
+                <w:color w:val="FF0000"/>
+              </w:rPr>
+              <w:t>A</w:t>
             </w:r>
           </w:p>
         </w:tc>
@@ -2955,6 +2961,8 @@
       <w:r>
         <w:t>C = closed (signed up)</w:t>
       </w:r>
+      <w:bookmarkStart w:id="0" w:name="_GoBack"/>
+      <w:bookmarkEnd w:id="0"/>
     </w:p>
     <w:p/>
     <w:sectPr>

</xml_diff>

<commit_message>
#2828 comment: updated property creation script
</commit_message>
<xml_diff>
--- a/api/tests/test_data/Test data for project status testing.docx
+++ b/api/tests/test_data/Test data for project status testing.docx
@@ -801,7 +801,15 @@
         <w:t>User Projects</w:t>
       </w:r>
       <w:r>
-        <w:t xml:space="preserve"> (13)</w:t>
+        <w:t xml:space="preserve"> (1</w:t>
+      </w:r>
+      <w:r>
+        <w:t>4</w:t>
+      </w:r>
+      <w:bookmarkStart w:id="0" w:name="_GoBack"/>
+      <w:bookmarkEnd w:id="0"/>
+      <w:r>
+        <w:t>)</w:t>
       </w:r>
     </w:p>
     <w:tbl>
@@ -1226,9 +1234,21 @@
         <w:tc>
           <w:tcPr>
             <w:tcW w:w="1502" w:type="dxa"/>
-            <w:shd w:val="clear" w:color="auto" w:fill="auto"/>
-          </w:tcPr>
-          <w:p/>
+            <w:shd w:val="clear" w:color="auto" w:fill="92D050"/>
+          </w:tcPr>
+          <w:p>
+            <w:pPr>
+              <w:rPr>
+                <w:color w:val="FF0000"/>
+              </w:rPr>
+            </w:pPr>
+            <w:r>
+              <w:rPr>
+                <w:color w:val="FF0000"/>
+              </w:rPr>
+              <w:t>x</w:t>
+            </w:r>
+          </w:p>
         </w:tc>
         <w:tc>
           <w:tcPr>
@@ -2216,7 +2236,13 @@
         <w:t>s</w:t>
       </w:r>
       <w:r>
-        <w:t xml:space="preserve"> (14)</w:t>
+        <w:t xml:space="preserve"> (1</w:t>
+      </w:r>
+      <w:r>
+        <w:t>5</w:t>
+      </w:r>
+      <w:r>
+        <w:t>)</w:t>
       </w:r>
     </w:p>
     <w:tbl>
@@ -2961,8 +2987,6 @@
       <w:r>
         <w:t>C = closed (signed up)</w:t>
       </w:r>
-      <w:bookmarkStart w:id="0" w:name="_GoBack"/>
-      <w:bookmarkEnd w:id="0"/>
     </w:p>
     <w:p/>
     <w:sectPr>

</xml_diff>

<commit_message>
#2908 comment: added colour to cells in table 2 of Test data for project status testing.docx
</commit_message>
<xml_diff>
--- a/api/tests/test_data/Test data for project status testing.docx
+++ b/api/tests/test_data/Test data for project status testing.docx
@@ -402,6 +402,7 @@
         <w:tc>
           <w:tcPr>
             <w:tcW w:w="1585" w:type="dxa"/>
+            <w:shd w:val="clear" w:color="auto" w:fill="92D050"/>
           </w:tcPr>
           <w:p>
             <w:r>
@@ -444,6 +445,7 @@
         <w:tc>
           <w:tcPr>
             <w:tcW w:w="1491" w:type="dxa"/>
+            <w:shd w:val="clear" w:color="auto" w:fill="FFFF00"/>
           </w:tcPr>
           <w:p>
             <w:r>
@@ -454,6 +456,7 @@
         <w:tc>
           <w:tcPr>
             <w:tcW w:w="1585" w:type="dxa"/>
+            <w:shd w:val="clear" w:color="auto" w:fill="92D050"/>
           </w:tcPr>
           <w:p>
             <w:r>
@@ -496,6 +499,7 @@
         <w:tc>
           <w:tcPr>
             <w:tcW w:w="1491" w:type="dxa"/>
+            <w:shd w:val="clear" w:color="auto" w:fill="FFFF00"/>
           </w:tcPr>
           <w:p>
             <w:r>
@@ -506,6 +510,7 @@
         <w:tc>
           <w:tcPr>
             <w:tcW w:w="1585" w:type="dxa"/>
+            <w:shd w:val="clear" w:color="auto" w:fill="92D050"/>
           </w:tcPr>
           <w:p>
             <w:r>
@@ -548,6 +553,7 @@
         <w:tc>
           <w:tcPr>
             <w:tcW w:w="1491" w:type="dxa"/>
+            <w:shd w:val="clear" w:color="auto" w:fill="FFFF00"/>
           </w:tcPr>
           <w:p>
             <w:r>
@@ -558,6 +564,7 @@
         <w:tc>
           <w:tcPr>
             <w:tcW w:w="1585" w:type="dxa"/>
+            <w:shd w:val="clear" w:color="auto" w:fill="FFFF00"/>
           </w:tcPr>
           <w:p>
             <w:r>
@@ -600,6 +607,7 @@
         <w:tc>
           <w:tcPr>
             <w:tcW w:w="1491" w:type="dxa"/>
+            <w:shd w:val="clear" w:color="auto" w:fill="92D050"/>
           </w:tcPr>
           <w:p>
             <w:r>
@@ -610,6 +618,7 @@
         <w:tc>
           <w:tcPr>
             <w:tcW w:w="1585" w:type="dxa"/>
+            <w:shd w:val="clear" w:color="auto" w:fill="92D050"/>
           </w:tcPr>
           <w:p>
             <w:r>
@@ -652,6 +661,7 @@
         <w:tc>
           <w:tcPr>
             <w:tcW w:w="1491" w:type="dxa"/>
+            <w:shd w:val="clear" w:color="auto" w:fill="92D050"/>
           </w:tcPr>
           <w:p>
             <w:r>
@@ -662,6 +672,7 @@
         <w:tc>
           <w:tcPr>
             <w:tcW w:w="1585" w:type="dxa"/>
+            <w:shd w:val="clear" w:color="auto" w:fill="FFFF00"/>
           </w:tcPr>
           <w:p>
             <w:r>
@@ -714,6 +725,7 @@
         <w:tc>
           <w:tcPr>
             <w:tcW w:w="1585" w:type="dxa"/>
+            <w:shd w:val="clear" w:color="auto" w:fill="92D050"/>
           </w:tcPr>
           <w:p>
             <w:r>
@@ -766,6 +778,7 @@
         <w:tc>
           <w:tcPr>
             <w:tcW w:w="1585" w:type="dxa"/>
+            <w:shd w:val="clear" w:color="auto" w:fill="FFFF00"/>
           </w:tcPr>
           <w:p>
             <w:r>
@@ -806,8 +819,6 @@
       <w:r>
         <w:t>4</w:t>
       </w:r>
-      <w:bookmarkStart w:id="0" w:name="_GoBack"/>
-      <w:bookmarkEnd w:id="0"/>
       <w:r>
         <w:t>)</w:t>
       </w:r>
@@ -1034,6 +1045,8 @@
           </w:tcPr>
           <w:p/>
         </w:tc>
+        <w:bookmarkStart w:id="0" w:name="_GoBack"/>
+        <w:bookmarkEnd w:id="0"/>
       </w:tr>
       <w:tr>
         <w:tc>
@@ -1175,7 +1188,7 @@
           </w:tcPr>
           <w:p>
             <w:r>
-              <w:t>x</w:t>
+              <w:t>X</w:t>
             </w:r>
           </w:p>
         </w:tc>
@@ -3012,7 +3025,7 @@
     </w:rPrDefault>
     <w:pPrDefault/>
   </w:docDefaults>
-  <w:latentStyles w:defLockedState="0" w:defUIPriority="99" w:defSemiHidden="0" w:defUnhideWhenUsed="0" w:defQFormat="0" w:count="375">
+  <w:latentStyles w:defLockedState="0" w:defUIPriority="99" w:defSemiHidden="0" w:defUnhideWhenUsed="0" w:defQFormat="0" w:count="376">
     <w:lsdException w:name="Normal" w:uiPriority="0" w:qFormat="1"/>
     <w:lsdException w:name="heading 1" w:uiPriority="9" w:qFormat="1"/>
     <w:lsdException w:name="heading 2" w:semiHidden="1" w:uiPriority="9" w:unhideWhenUsed="1" w:qFormat="1"/>
@@ -3118,7 +3131,6 @@
     <w:lsdException w:name="HTML Sample" w:semiHidden="1" w:unhideWhenUsed="1"/>
     <w:lsdException w:name="HTML Typewriter" w:semiHidden="1" w:unhideWhenUsed="1"/>
     <w:lsdException w:name="HTML Variable" w:semiHidden="1" w:unhideWhenUsed="1"/>
-    <w:lsdException w:name="Normal Table" w:semiHidden="1" w:unhideWhenUsed="1"/>
     <w:lsdException w:name="annotation subject" w:semiHidden="1" w:unhideWhenUsed="1"/>
     <w:lsdException w:name="No List" w:semiHidden="1" w:unhideWhenUsed="1"/>
     <w:lsdException w:name="Outline List 1" w:semiHidden="1" w:unhideWhenUsed="1"/>
@@ -3165,10 +3177,8 @@
     <w:lsdException w:name="Table Subtle 2" w:semiHidden="1" w:unhideWhenUsed="1"/>
     <w:lsdException w:name="Table Web 1" w:semiHidden="1" w:unhideWhenUsed="1"/>
     <w:lsdException w:name="Table Web 2" w:semiHidden="1" w:unhideWhenUsed="1"/>
-    <w:lsdException w:name="Table Web 3" w:semiHidden="1" w:unhideWhenUsed="1"/>
     <w:lsdException w:name="Balloon Text" w:semiHidden="1" w:unhideWhenUsed="1"/>
     <w:lsdException w:name="Table Grid" w:uiPriority="39"/>
-    <w:lsdException w:name="Table Theme" w:semiHidden="1" w:unhideWhenUsed="1"/>
     <w:lsdException w:name="Placeholder Text" w:semiHidden="1"/>
     <w:lsdException w:name="No Spacing" w:uiPriority="1" w:qFormat="1"/>
     <w:lsdException w:name="Light Shading" w:uiPriority="60"/>
@@ -3386,6 +3396,7 @@
     <w:lsdException w:name="List Table 7 Colorful Accent 6" w:uiPriority="52"/>
     <w:lsdException w:name="Mention" w:semiHidden="1" w:unhideWhenUsed="1"/>
     <w:lsdException w:name="Smart Hyperlink" w:semiHidden="1" w:unhideWhenUsed="1"/>
+    <w:lsdException w:name="Smart Link" w:semiHidden="1" w:unhideWhenUsed="1"/>
   </w:latentStyles>
   <w:style w:type="paragraph" w:default="1" w:styleId="Normal">
     <w:name w:val="Normal"/>

</xml_diff>

<commit_message>
#2908 comment: added where clause to view_projecttask_testgroup_users_create.sql; coloured project task cells in word document; fixed bug in test_security.py
</commit_message>
<xml_diff>
--- a/api/tests/test_data/Test data for project status testing.docx
+++ b/api/tests/test_data/Test data for project status testing.docx
@@ -1045,8 +1045,6 @@
           </w:tcPr>
           <w:p/>
         </w:tc>
-        <w:bookmarkStart w:id="0" w:name="_GoBack"/>
-        <w:bookmarkEnd w:id="0"/>
       </w:tr>
       <w:tr>
         <w:tc>
@@ -1461,6 +1459,7 @@
         <w:tc>
           <w:tcPr>
             <w:tcW w:w="1585" w:type="dxa"/>
+            <w:shd w:val="clear" w:color="auto" w:fill="92D050"/>
           </w:tcPr>
           <w:p>
             <w:r>
@@ -1523,6 +1522,7 @@
         <w:tc>
           <w:tcPr>
             <w:tcW w:w="1163" w:type="dxa"/>
+            <w:shd w:val="clear" w:color="auto" w:fill="FFFF00"/>
           </w:tcPr>
           <w:p>
             <w:r>
@@ -1533,6 +1533,7 @@
         <w:tc>
           <w:tcPr>
             <w:tcW w:w="1585" w:type="dxa"/>
+            <w:shd w:val="clear" w:color="auto" w:fill="92D050"/>
           </w:tcPr>
           <w:p>
             <w:r>
@@ -1595,6 +1596,7 @@
         <w:tc>
           <w:tcPr>
             <w:tcW w:w="1163" w:type="dxa"/>
+            <w:shd w:val="clear" w:color="auto" w:fill="FFFF00"/>
           </w:tcPr>
           <w:p>
             <w:r>
@@ -1605,6 +1607,7 @@
         <w:tc>
           <w:tcPr>
             <w:tcW w:w="1585" w:type="dxa"/>
+            <w:shd w:val="clear" w:color="auto" w:fill="92D050"/>
           </w:tcPr>
           <w:p>
             <w:r>
@@ -1668,6 +1671,7 @@
         <w:tc>
           <w:tcPr>
             <w:tcW w:w="1163" w:type="dxa"/>
+            <w:shd w:val="clear" w:color="auto" w:fill="FFFF00"/>
           </w:tcPr>
           <w:p>
             <w:r>
@@ -1678,6 +1682,7 @@
         <w:tc>
           <w:tcPr>
             <w:tcW w:w="1585" w:type="dxa"/>
+            <w:shd w:val="clear" w:color="auto" w:fill="FFFF00"/>
           </w:tcPr>
           <w:p>
             <w:r>
@@ -1741,6 +1746,7 @@
         <w:tc>
           <w:tcPr>
             <w:tcW w:w="1163" w:type="dxa"/>
+            <w:shd w:val="clear" w:color="auto" w:fill="92D050"/>
           </w:tcPr>
           <w:p>
             <w:r>
@@ -1751,6 +1757,7 @@
         <w:tc>
           <w:tcPr>
             <w:tcW w:w="1585" w:type="dxa"/>
+            <w:shd w:val="clear" w:color="auto" w:fill="92D050"/>
           </w:tcPr>
           <w:p>
             <w:r>
@@ -1814,6 +1821,7 @@
         <w:tc>
           <w:tcPr>
             <w:tcW w:w="1163" w:type="dxa"/>
+            <w:shd w:val="clear" w:color="auto" w:fill="92D050"/>
           </w:tcPr>
           <w:p>
             <w:r>
@@ -1824,6 +1832,7 @@
         <w:tc>
           <w:tcPr>
             <w:tcW w:w="1585" w:type="dxa"/>
+            <w:shd w:val="clear" w:color="auto" w:fill="FFFF00"/>
           </w:tcPr>
           <w:p>
             <w:r>
@@ -1887,6 +1896,7 @@
         <w:tc>
           <w:tcPr>
             <w:tcW w:w="1163" w:type="dxa"/>
+            <w:shd w:val="clear" w:color="auto" w:fill="92D050"/>
           </w:tcPr>
           <w:p>
             <w:r>
@@ -1897,6 +1907,7 @@
         <w:tc>
           <w:tcPr>
             <w:tcW w:w="1585" w:type="dxa"/>
+            <w:shd w:val="clear" w:color="auto" w:fill="92D050"/>
           </w:tcPr>
           <w:p>
             <w:r>
@@ -1960,6 +1971,7 @@
         <w:tc>
           <w:tcPr>
             <w:tcW w:w="1163" w:type="dxa"/>
+            <w:shd w:val="clear" w:color="auto" w:fill="92D050"/>
           </w:tcPr>
           <w:p>
             <w:r>
@@ -1970,6 +1982,7 @@
         <w:tc>
           <w:tcPr>
             <w:tcW w:w="1585" w:type="dxa"/>
+            <w:shd w:val="clear" w:color="auto" w:fill="FFFF00"/>
           </w:tcPr>
           <w:p>
             <w:r>
@@ -2033,6 +2046,7 @@
         <w:tc>
           <w:tcPr>
             <w:tcW w:w="1163" w:type="dxa"/>
+            <w:shd w:val="clear" w:color="auto" w:fill="92D050"/>
           </w:tcPr>
           <w:p>
             <w:r>
@@ -2043,6 +2057,7 @@
         <w:tc>
           <w:tcPr>
             <w:tcW w:w="1585" w:type="dxa"/>
+            <w:shd w:val="clear" w:color="auto" w:fill="FFFF00"/>
           </w:tcPr>
           <w:p>
             <w:r>
@@ -2117,6 +2132,7 @@
         <w:tc>
           <w:tcPr>
             <w:tcW w:w="1585" w:type="dxa"/>
+            <w:shd w:val="clear" w:color="auto" w:fill="92D050"/>
           </w:tcPr>
           <w:p>
             <w:r>
@@ -2189,6 +2205,7 @@
         <w:tc>
           <w:tcPr>
             <w:tcW w:w="1585" w:type="dxa"/>
+            <w:shd w:val="clear" w:color="auto" w:fill="FFFF00"/>
           </w:tcPr>
           <w:p>
             <w:r>
@@ -2239,7 +2256,10 @@
         </w:tc>
       </w:tr>
     </w:tbl>
-    <w:p/>
+    <w:p>
+      <w:bookmarkStart w:id="0" w:name="_GoBack"/>
+      <w:bookmarkEnd w:id="0"/>
+    </w:p>
     <w:p>
       <w:r>
         <w:lastRenderedPageBreak/>
@@ -3131,6 +3151,7 @@
     <w:lsdException w:name="HTML Sample" w:semiHidden="1" w:unhideWhenUsed="1"/>
     <w:lsdException w:name="HTML Typewriter" w:semiHidden="1" w:unhideWhenUsed="1"/>
     <w:lsdException w:name="HTML Variable" w:semiHidden="1" w:unhideWhenUsed="1"/>
+    <w:lsdException w:name="Normal Table" w:semiHidden="1" w:unhideWhenUsed="1"/>
     <w:lsdException w:name="annotation subject" w:semiHidden="1" w:unhideWhenUsed="1"/>
     <w:lsdException w:name="No List" w:semiHidden="1" w:unhideWhenUsed="1"/>
     <w:lsdException w:name="Outline List 1" w:semiHidden="1" w:unhideWhenUsed="1"/>
@@ -3177,8 +3198,10 @@
     <w:lsdException w:name="Table Subtle 2" w:semiHidden="1" w:unhideWhenUsed="1"/>
     <w:lsdException w:name="Table Web 1" w:semiHidden="1" w:unhideWhenUsed="1"/>
     <w:lsdException w:name="Table Web 2" w:semiHidden="1" w:unhideWhenUsed="1"/>
+    <w:lsdException w:name="Table Web 3" w:semiHidden="1" w:unhideWhenUsed="1"/>
     <w:lsdException w:name="Balloon Text" w:semiHidden="1" w:unhideWhenUsed="1"/>
     <w:lsdException w:name="Table Grid" w:uiPriority="39"/>
+    <w:lsdException w:name="Table Theme" w:semiHidden="1" w:unhideWhenUsed="1"/>
     <w:lsdException w:name="Placeholder Text" w:semiHidden="1"/>
     <w:lsdException w:name="No Spacing" w:uiPriority="1" w:qFormat="1"/>
     <w:lsdException w:name="Light Shading" w:uiPriority="60"/>

</xml_diff>

<commit_message>
#2972 comment:Updated test data document to add new tests for task visibility
</commit_message>
<xml_diff>
--- a/api/tests/test_data/Test data for project status testing.docx
+++ b/api/tests/test_data/Test data for project status testing.docx
@@ -1254,10 +1254,7 @@
               </w:rPr>
             </w:pPr>
             <w:r>
-              <w:rPr>
-                <w:color w:val="FF0000"/>
-              </w:rPr>
-              <w:t>x</w:t>
+              <w:t>X</w:t>
             </w:r>
           </w:p>
         </w:tc>
@@ -1332,10 +1329,34 @@
     <w:p/>
     <w:p>
       <w:r>
+        <w:br w:type="page"/>
+      </w:r>
+    </w:p>
+    <w:p>
+      <w:r>
+        <w:lastRenderedPageBreak/>
         <w:t>Project Tasks</w:t>
       </w:r>
       <w:r>
-        <w:t xml:space="preserve"> (11)</w:t>
+        <w:t xml:space="preserve"> (</w:t>
+      </w:r>
+      <w:del w:id="0" w:author="Andy Paterson" w:date="2020-04-14T12:26:00Z">
+        <w:r>
+          <w:delText>11</w:delText>
+        </w:r>
+      </w:del>
+      <w:ins w:id="1" w:author="Andy Paterson" w:date="2020-04-14T12:26:00Z">
+        <w:r>
+          <w:t>1</w:t>
+        </w:r>
+        <w:r>
+          <w:t>5</w:t>
+        </w:r>
+      </w:ins>
+      <w:bookmarkStart w:id="2" w:name="_GoBack"/>
+      <w:bookmarkEnd w:id="2"/>
+      <w:r>
+        <w:t>)</w:t>
       </w:r>
     </w:p>
     <w:tbl>
@@ -1629,6 +1650,7 @@
         <w:tc>
           <w:tcPr>
             <w:tcW w:w="1418" w:type="dxa"/>
+            <w:shd w:val="clear" w:color="auto" w:fill="92D050"/>
           </w:tcPr>
           <w:p>
             <w:r>
@@ -1778,7 +1800,7 @@
         <w:tc>
           <w:tcPr>
             <w:tcW w:w="1418" w:type="dxa"/>
-            <w:shd w:val="clear" w:color="auto" w:fill="92D050"/>
+            <w:shd w:val="clear" w:color="auto" w:fill="auto"/>
           </w:tcPr>
           <w:p>
             <w:r>
@@ -1929,6 +1951,7 @@
         <w:tc>
           <w:tcPr>
             <w:tcW w:w="1418" w:type="dxa"/>
+            <w:shd w:val="clear" w:color="auto" w:fill="92D050"/>
           </w:tcPr>
           <w:p>
             <w:r>
@@ -1958,25 +1981,43 @@
         </w:tc>
       </w:tr>
       <w:tr>
+        <w:trPr>
+          <w:ins w:id="3" w:author="Andy Paterson" w:date="2020-04-14T11:21:00Z"/>
+        </w:trPr>
         <w:tc>
           <w:tcPr>
             <w:tcW w:w="985" w:type="dxa"/>
-          </w:tcPr>
-          <w:p>
-            <w:r>
-              <w:t>6 A</w:t>
-            </w:r>
+            <w:shd w:val="clear" w:color="auto" w:fill="FFC000"/>
+          </w:tcPr>
+          <w:p>
+            <w:pPr>
+              <w:rPr>
+                <w:ins w:id="4" w:author="Andy Paterson" w:date="2020-04-14T11:21:00Z"/>
+              </w:rPr>
+            </w:pPr>
+            <w:ins w:id="5" w:author="Andy Paterson" w:date="2020-04-14T11:21:00Z">
+              <w:r>
+                <w:t>5 D</w:t>
+              </w:r>
+            </w:ins>
           </w:p>
         </w:tc>
         <w:tc>
           <w:tcPr>
             <w:tcW w:w="1163" w:type="dxa"/>
-            <w:shd w:val="clear" w:color="auto" w:fill="92D050"/>
-          </w:tcPr>
-          <w:p>
-            <w:r>
-              <w:t>Active</w:t>
-            </w:r>
+            <w:shd w:val="clear" w:color="auto" w:fill="FFFF00"/>
+          </w:tcPr>
+          <w:p>
+            <w:pPr>
+              <w:rPr>
+                <w:ins w:id="6" w:author="Andy Paterson" w:date="2020-04-14T11:21:00Z"/>
+              </w:rPr>
+            </w:pPr>
+            <w:ins w:id="7" w:author="Andy Paterson" w:date="2020-04-14T11:21:00Z">
+              <w:r>
+                <w:t>Testing</w:t>
+              </w:r>
+            </w:ins>
           </w:p>
         </w:tc>
         <w:tc>
@@ -1985,9 +2026,16 @@
             <w:shd w:val="clear" w:color="auto" w:fill="FFFF00"/>
           </w:tcPr>
           <w:p>
-            <w:r>
-              <w:t>Private</w:t>
-            </w:r>
+            <w:pPr>
+              <w:rPr>
+                <w:ins w:id="8" w:author="Andy Paterson" w:date="2020-04-14T11:21:00Z"/>
+              </w:rPr>
+            </w:pPr>
+            <w:ins w:id="9" w:author="Andy Paterson" w:date="2020-04-14T11:21:00Z">
+              <w:r>
+                <w:t>Private</w:t>
+              </w:r>
+            </w:ins>
           </w:p>
         </w:tc>
         <w:tc>
@@ -1995,20 +2043,34 @@
             <w:tcW w:w="1365" w:type="dxa"/>
           </w:tcPr>
           <w:p>
-            <w:r>
-              <w:t>-</w:t>
-            </w:r>
+            <w:pPr>
+              <w:rPr>
+                <w:ins w:id="10" w:author="Andy Paterson" w:date="2020-04-14T11:21:00Z"/>
+              </w:rPr>
+            </w:pPr>
+            <w:ins w:id="11" w:author="Andy Paterson" w:date="2020-04-14T11:27:00Z">
+              <w:r>
+                <w:t>Testers</w:t>
+              </w:r>
+            </w:ins>
           </w:p>
         </w:tc>
         <w:tc>
           <w:tcPr>
             <w:tcW w:w="1418" w:type="dxa"/>
-            <w:shd w:val="clear" w:color="auto" w:fill="92D050"/>
-          </w:tcPr>
-          <w:p>
-            <w:r>
-              <w:t>G1</w:t>
-            </w:r>
+            <w:shd w:val="clear" w:color="auto" w:fill="auto"/>
+          </w:tcPr>
+          <w:p>
+            <w:pPr>
+              <w:rPr>
+                <w:ins w:id="12" w:author="Andy Paterson" w:date="2020-04-14T11:21:00Z"/>
+              </w:rPr>
+            </w:pPr>
+            <w:ins w:id="13" w:author="Andy Paterson" w:date="2020-04-14T11:28:00Z">
+              <w:r>
+                <w:t>-</w:t>
+              </w:r>
+            </w:ins>
           </w:p>
         </w:tc>
         <w:tc>
@@ -2016,9 +2078,16 @@
             <w:tcW w:w="1509" w:type="dxa"/>
           </w:tcPr>
           <w:p>
-            <w:r>
-              <w:t>Open</w:t>
-            </w:r>
+            <w:pPr>
+              <w:rPr>
+                <w:ins w:id="14" w:author="Andy Paterson" w:date="2020-04-14T11:21:00Z"/>
+              </w:rPr>
+            </w:pPr>
+            <w:ins w:id="15" w:author="Andy Paterson" w:date="2020-04-14T11:28:00Z">
+              <w:r>
+                <w:t>Open</w:t>
+              </w:r>
+            </w:ins>
           </w:p>
         </w:tc>
         <w:tc>
@@ -2026,20 +2095,155 @@
             <w:tcW w:w="985" w:type="dxa"/>
           </w:tcPr>
           <w:p>
-            <w:r>
-              <w:t>C</w:t>
-            </w:r>
-          </w:p>
-        </w:tc>
-      </w:tr>
-      <w:tr>
+            <w:pPr>
+              <w:rPr>
+                <w:ins w:id="16" w:author="Andy Paterson" w:date="2020-04-14T11:21:00Z"/>
+              </w:rPr>
+            </w:pPr>
+            <w:ins w:id="17" w:author="Andy Paterson" w:date="2020-04-14T11:28:00Z">
+              <w:r>
+                <w:t>Q</w:t>
+              </w:r>
+            </w:ins>
+          </w:p>
+        </w:tc>
+      </w:tr>
+      <w:tr>
+        <w:trPr>
+          <w:ins w:id="18" w:author="Andy Paterson" w:date="2020-04-14T11:21:00Z"/>
+        </w:trPr>
         <w:tc>
           <w:tcPr>
             <w:tcW w:w="985" w:type="dxa"/>
-          </w:tcPr>
-          <w:p>
-            <w:r>
-              <w:t>6 B</w:t>
+            <w:shd w:val="clear" w:color="auto" w:fill="FFC000"/>
+          </w:tcPr>
+          <w:p>
+            <w:pPr>
+              <w:rPr>
+                <w:ins w:id="19" w:author="Andy Paterson" w:date="2020-04-14T11:21:00Z"/>
+              </w:rPr>
+            </w:pPr>
+            <w:ins w:id="20" w:author="Andy Paterson" w:date="2020-04-14T11:28:00Z">
+              <w:r>
+                <w:t>5 E</w:t>
+              </w:r>
+            </w:ins>
+          </w:p>
+        </w:tc>
+        <w:tc>
+          <w:tcPr>
+            <w:tcW w:w="1163" w:type="dxa"/>
+            <w:shd w:val="clear" w:color="auto" w:fill="FFFF00"/>
+          </w:tcPr>
+          <w:p>
+            <w:pPr>
+              <w:rPr>
+                <w:ins w:id="21" w:author="Andy Paterson" w:date="2020-04-14T11:21:00Z"/>
+              </w:rPr>
+            </w:pPr>
+            <w:ins w:id="22" w:author="Andy Paterson" w:date="2020-04-14T11:27:00Z">
+              <w:r>
+                <w:t>Testing</w:t>
+              </w:r>
+            </w:ins>
+          </w:p>
+        </w:tc>
+        <w:tc>
+          <w:tcPr>
+            <w:tcW w:w="1585" w:type="dxa"/>
+            <w:shd w:val="clear" w:color="auto" w:fill="92D050"/>
+          </w:tcPr>
+          <w:p>
+            <w:pPr>
+              <w:rPr>
+                <w:ins w:id="23" w:author="Andy Paterson" w:date="2020-04-14T11:21:00Z"/>
+              </w:rPr>
+            </w:pPr>
+            <w:ins w:id="24" w:author="Andy Paterson" w:date="2020-04-14T11:22:00Z">
+              <w:r>
+                <w:t>Public</w:t>
+              </w:r>
+            </w:ins>
+          </w:p>
+        </w:tc>
+        <w:tc>
+          <w:tcPr>
+            <w:tcW w:w="1365" w:type="dxa"/>
+          </w:tcPr>
+          <w:p>
+            <w:pPr>
+              <w:rPr>
+                <w:ins w:id="25" w:author="Andy Paterson" w:date="2020-04-14T11:21:00Z"/>
+              </w:rPr>
+            </w:pPr>
+            <w:ins w:id="26" w:author="Andy Paterson" w:date="2020-04-14T11:28:00Z">
+              <w:r>
+                <w:t>Testers</w:t>
+              </w:r>
+            </w:ins>
+          </w:p>
+        </w:tc>
+        <w:tc>
+          <w:tcPr>
+            <w:tcW w:w="1418" w:type="dxa"/>
+            <w:shd w:val="clear" w:color="auto" w:fill="auto"/>
+          </w:tcPr>
+          <w:p>
+            <w:pPr>
+              <w:rPr>
+                <w:ins w:id="27" w:author="Andy Paterson" w:date="2020-04-14T11:21:00Z"/>
+              </w:rPr>
+            </w:pPr>
+            <w:ins w:id="28" w:author="Andy Paterson" w:date="2020-04-14T11:28:00Z">
+              <w:r>
+                <w:t>-</w:t>
+              </w:r>
+            </w:ins>
+          </w:p>
+        </w:tc>
+        <w:tc>
+          <w:tcPr>
+            <w:tcW w:w="1509" w:type="dxa"/>
+          </w:tcPr>
+          <w:p>
+            <w:pPr>
+              <w:rPr>
+                <w:ins w:id="29" w:author="Andy Paterson" w:date="2020-04-14T11:21:00Z"/>
+              </w:rPr>
+            </w:pPr>
+            <w:ins w:id="30" w:author="Andy Paterson" w:date="2020-04-14T11:28:00Z">
+              <w:r>
+                <w:t>Open</w:t>
+              </w:r>
+            </w:ins>
+          </w:p>
+        </w:tc>
+        <w:tc>
+          <w:tcPr>
+            <w:tcW w:w="985" w:type="dxa"/>
+          </w:tcPr>
+          <w:p>
+            <w:pPr>
+              <w:rPr>
+                <w:ins w:id="31" w:author="Andy Paterson" w:date="2020-04-14T11:21:00Z"/>
+              </w:rPr>
+            </w:pPr>
+            <w:ins w:id="32" w:author="Andy Paterson" w:date="2020-04-14T11:28:00Z">
+              <w:r>
+                <w:t>Q</w:t>
+              </w:r>
+            </w:ins>
+          </w:p>
+        </w:tc>
+      </w:tr>
+      <w:tr>
+        <w:tc>
+          <w:tcPr>
+            <w:tcW w:w="985" w:type="dxa"/>
+          </w:tcPr>
+          <w:p>
+            <w:r>
+              <w:t>6 A</w:t>
             </w:r>
           </w:p>
         </w:tc>
@@ -2068,7 +2272,6 @@
         <w:tc>
           <w:tcPr>
             <w:tcW w:w="1365" w:type="dxa"/>
-            <w:shd w:val="clear" w:color="auto" w:fill="auto"/>
           </w:tcPr>
           <w:p>
             <w:r>
@@ -2083,7 +2286,7 @@
           </w:tcPr>
           <w:p>
             <w:r>
-              <w:t>G2</w:t>
+              <w:t>G1</w:t>
             </w:r>
           </w:p>
         </w:tc>
@@ -2093,7 +2296,7 @@
           </w:tcPr>
           <w:p>
             <w:r>
-              <w:t>Closed</w:t>
+              <w:t>Open</w:t>
             </w:r>
           </w:p>
         </w:tc>
@@ -2103,7 +2306,7 @@
           </w:tcPr>
           <w:p>
             <w:r>
-              <w:t>Q</w:t>
+              <w:t>C</w:t>
             </w:r>
           </w:p>
         </w:tc>
@@ -2115,90 +2318,18 @@
           </w:tcPr>
           <w:p>
             <w:r>
-              <w:t>7 A</w:t>
+              <w:t>6 B</w:t>
             </w:r>
           </w:p>
         </w:tc>
         <w:tc>
           <w:tcPr>
             <w:tcW w:w="1163" w:type="dxa"/>
-          </w:tcPr>
-          <w:p>
-            <w:r>
-              <w:t>Complete</w:t>
-            </w:r>
-          </w:p>
-        </w:tc>
-        <w:tc>
-          <w:tcPr>
-            <w:tcW w:w="1585" w:type="dxa"/>
-            <w:shd w:val="clear" w:color="auto" w:fill="92D050"/>
-          </w:tcPr>
-          <w:p>
-            <w:r>
-              <w:t>Public</w:t>
-            </w:r>
-          </w:p>
-        </w:tc>
-        <w:tc>
-          <w:tcPr>
-            <w:tcW w:w="1365" w:type="dxa"/>
-          </w:tcPr>
-          <w:p>
-            <w:r>
-              <w:t>-</w:t>
-            </w:r>
-          </w:p>
-        </w:tc>
-        <w:tc>
-          <w:tcPr>
-            <w:tcW w:w="1418" w:type="dxa"/>
-          </w:tcPr>
-          <w:p>
-            <w:r>
-              <w:t>-</w:t>
-            </w:r>
-          </w:p>
-        </w:tc>
-        <w:tc>
-          <w:tcPr>
-            <w:tcW w:w="1509" w:type="dxa"/>
-          </w:tcPr>
-          <w:p>
-            <w:r>
-              <w:t>Closed</w:t>
-            </w:r>
-          </w:p>
-        </w:tc>
-        <w:tc>
-          <w:tcPr>
-            <w:tcW w:w="985" w:type="dxa"/>
-          </w:tcPr>
-          <w:p>
-            <w:r>
-              <w:t>Q</w:t>
-            </w:r>
-          </w:p>
-        </w:tc>
-      </w:tr>
-      <w:tr>
-        <w:tc>
-          <w:tcPr>
-            <w:tcW w:w="985" w:type="dxa"/>
-          </w:tcPr>
-          <w:p>
-            <w:r>
-              <w:t>8 A</w:t>
-            </w:r>
-          </w:p>
-        </w:tc>
-        <w:tc>
-          <w:tcPr>
-            <w:tcW w:w="1163" w:type="dxa"/>
-          </w:tcPr>
-          <w:p>
-            <w:r>
-              <w:t>Complete</w:t>
+            <w:shd w:val="clear" w:color="auto" w:fill="92D050"/>
+          </w:tcPr>
+          <w:p>
+            <w:r>
+              <w:t>Active</w:t>
             </w:r>
           </w:p>
         </w:tc>
@@ -2216,6 +2347,7 @@
         <w:tc>
           <w:tcPr>
             <w:tcW w:w="1365" w:type="dxa"/>
+            <w:shd w:val="clear" w:color="auto" w:fill="auto"/>
           </w:tcPr>
           <w:p>
             <w:r>
@@ -2250,19 +2382,418 @@
           </w:tcPr>
           <w:p>
             <w:r>
+              <w:t>Q</w:t>
+            </w:r>
+          </w:p>
+        </w:tc>
+      </w:tr>
+      <w:tr>
+        <w:trPr>
+          <w:ins w:id="33" w:author="Andy Paterson" w:date="2020-04-14T11:29:00Z"/>
+        </w:trPr>
+        <w:tc>
+          <w:tcPr>
+            <w:tcW w:w="985" w:type="dxa"/>
+            <w:shd w:val="clear" w:color="auto" w:fill="FFC000"/>
+          </w:tcPr>
+          <w:p>
+            <w:pPr>
+              <w:rPr>
+                <w:ins w:id="34" w:author="Andy Paterson" w:date="2020-04-14T11:29:00Z"/>
+              </w:rPr>
+            </w:pPr>
+            <w:ins w:id="35" w:author="Andy Paterson" w:date="2020-04-14T11:29:00Z">
+              <w:r>
+                <w:t>6 C</w:t>
+              </w:r>
+            </w:ins>
+          </w:p>
+        </w:tc>
+        <w:tc>
+          <w:tcPr>
+            <w:tcW w:w="1163" w:type="dxa"/>
+            <w:shd w:val="clear" w:color="auto" w:fill="FFFF00"/>
+          </w:tcPr>
+          <w:p>
+            <w:pPr>
+              <w:rPr>
+                <w:ins w:id="36" w:author="Andy Paterson" w:date="2020-04-14T11:29:00Z"/>
+              </w:rPr>
+            </w:pPr>
+            <w:ins w:id="37" w:author="Andy Paterson" w:date="2020-04-14T11:29:00Z">
+              <w:r>
+                <w:t>Testing</w:t>
+              </w:r>
+            </w:ins>
+          </w:p>
+        </w:tc>
+        <w:tc>
+          <w:tcPr>
+            <w:tcW w:w="1585" w:type="dxa"/>
+            <w:shd w:val="clear" w:color="auto" w:fill="FFFF00"/>
+          </w:tcPr>
+          <w:p>
+            <w:pPr>
+              <w:rPr>
+                <w:ins w:id="38" w:author="Andy Paterson" w:date="2020-04-14T11:29:00Z"/>
+              </w:rPr>
+            </w:pPr>
+            <w:ins w:id="39" w:author="Andy Paterson" w:date="2020-04-14T11:29:00Z">
+              <w:r>
+                <w:t>Private</w:t>
+              </w:r>
+            </w:ins>
+          </w:p>
+        </w:tc>
+        <w:tc>
+          <w:tcPr>
+            <w:tcW w:w="1365" w:type="dxa"/>
+          </w:tcPr>
+          <w:p>
+            <w:pPr>
+              <w:rPr>
+                <w:ins w:id="40" w:author="Andy Paterson" w:date="2020-04-14T11:29:00Z"/>
+              </w:rPr>
+            </w:pPr>
+            <w:ins w:id="41" w:author="Andy Paterson" w:date="2020-04-14T11:29:00Z">
+              <w:r>
+                <w:t>Testers</w:t>
+              </w:r>
+            </w:ins>
+          </w:p>
+        </w:tc>
+        <w:tc>
+          <w:tcPr>
+            <w:tcW w:w="1418" w:type="dxa"/>
+            <w:shd w:val="clear" w:color="auto" w:fill="auto"/>
+          </w:tcPr>
+          <w:p>
+            <w:pPr>
+              <w:rPr>
+                <w:ins w:id="42" w:author="Andy Paterson" w:date="2020-04-14T11:29:00Z"/>
+              </w:rPr>
+            </w:pPr>
+            <w:ins w:id="43" w:author="Andy Paterson" w:date="2020-04-14T11:29:00Z">
+              <w:r>
+                <w:t>-</w:t>
+              </w:r>
+            </w:ins>
+          </w:p>
+        </w:tc>
+        <w:tc>
+          <w:tcPr>
+            <w:tcW w:w="1509" w:type="dxa"/>
+          </w:tcPr>
+          <w:p>
+            <w:pPr>
+              <w:rPr>
+                <w:ins w:id="44" w:author="Andy Paterson" w:date="2020-04-14T11:29:00Z"/>
+              </w:rPr>
+            </w:pPr>
+            <w:ins w:id="45" w:author="Andy Paterson" w:date="2020-04-14T11:29:00Z">
+              <w:r>
+                <w:t>Open</w:t>
+              </w:r>
+            </w:ins>
+          </w:p>
+        </w:tc>
+        <w:tc>
+          <w:tcPr>
+            <w:tcW w:w="985" w:type="dxa"/>
+          </w:tcPr>
+          <w:p>
+            <w:pPr>
+              <w:rPr>
+                <w:ins w:id="46" w:author="Andy Paterson" w:date="2020-04-14T11:29:00Z"/>
+              </w:rPr>
+            </w:pPr>
+            <w:ins w:id="47" w:author="Andy Paterson" w:date="2020-04-14T11:29:00Z">
+              <w:r>
+                <w:t>Q</w:t>
+              </w:r>
+            </w:ins>
+          </w:p>
+        </w:tc>
+      </w:tr>
+      <w:tr>
+        <w:trPr>
+          <w:ins w:id="48" w:author="Andy Paterson" w:date="2020-04-14T11:29:00Z"/>
+        </w:trPr>
+        <w:tc>
+          <w:tcPr>
+            <w:tcW w:w="985" w:type="dxa"/>
+            <w:shd w:val="clear" w:color="auto" w:fill="FFC000"/>
+          </w:tcPr>
+          <w:p>
+            <w:pPr>
+              <w:rPr>
+                <w:ins w:id="49" w:author="Andy Paterson" w:date="2020-04-14T11:29:00Z"/>
+              </w:rPr>
+            </w:pPr>
+            <w:ins w:id="50" w:author="Andy Paterson" w:date="2020-04-14T11:29:00Z">
+              <w:r>
+                <w:t>6 D</w:t>
+              </w:r>
+            </w:ins>
+          </w:p>
+        </w:tc>
+        <w:tc>
+          <w:tcPr>
+            <w:tcW w:w="1163" w:type="dxa"/>
+            <w:shd w:val="clear" w:color="auto" w:fill="FFFF00"/>
+          </w:tcPr>
+          <w:p>
+            <w:pPr>
+              <w:rPr>
+                <w:ins w:id="51" w:author="Andy Paterson" w:date="2020-04-14T11:29:00Z"/>
+              </w:rPr>
+            </w:pPr>
+            <w:ins w:id="52" w:author="Andy Paterson" w:date="2020-04-14T11:29:00Z">
+              <w:r>
+                <w:t>Testing</w:t>
+              </w:r>
+            </w:ins>
+          </w:p>
+        </w:tc>
+        <w:tc>
+          <w:tcPr>
+            <w:tcW w:w="1585" w:type="dxa"/>
+            <w:shd w:val="clear" w:color="auto" w:fill="92D050"/>
+          </w:tcPr>
+          <w:p>
+            <w:pPr>
+              <w:rPr>
+                <w:ins w:id="53" w:author="Andy Paterson" w:date="2020-04-14T11:29:00Z"/>
+              </w:rPr>
+            </w:pPr>
+            <w:ins w:id="54" w:author="Andy Paterson" w:date="2020-04-14T11:29:00Z">
+              <w:r>
+                <w:t>Public</w:t>
+              </w:r>
+            </w:ins>
+          </w:p>
+        </w:tc>
+        <w:tc>
+          <w:tcPr>
+            <w:tcW w:w="1365" w:type="dxa"/>
+          </w:tcPr>
+          <w:p>
+            <w:pPr>
+              <w:rPr>
+                <w:ins w:id="55" w:author="Andy Paterson" w:date="2020-04-14T11:29:00Z"/>
+              </w:rPr>
+            </w:pPr>
+            <w:ins w:id="56" w:author="Andy Paterson" w:date="2020-04-14T11:29:00Z">
+              <w:r>
+                <w:t>Testers</w:t>
+              </w:r>
+            </w:ins>
+          </w:p>
+        </w:tc>
+        <w:tc>
+          <w:tcPr>
+            <w:tcW w:w="1418" w:type="dxa"/>
+            <w:shd w:val="clear" w:color="auto" w:fill="auto"/>
+          </w:tcPr>
+          <w:p>
+            <w:pPr>
+              <w:rPr>
+                <w:ins w:id="57" w:author="Andy Paterson" w:date="2020-04-14T11:29:00Z"/>
+              </w:rPr>
+            </w:pPr>
+            <w:ins w:id="58" w:author="Andy Paterson" w:date="2020-04-14T11:29:00Z">
+              <w:r>
+                <w:t>-</w:t>
+              </w:r>
+            </w:ins>
+          </w:p>
+        </w:tc>
+        <w:tc>
+          <w:tcPr>
+            <w:tcW w:w="1509" w:type="dxa"/>
+          </w:tcPr>
+          <w:p>
+            <w:pPr>
+              <w:rPr>
+                <w:ins w:id="59" w:author="Andy Paterson" w:date="2020-04-14T11:29:00Z"/>
+              </w:rPr>
+            </w:pPr>
+            <w:ins w:id="60" w:author="Andy Paterson" w:date="2020-04-14T11:29:00Z">
+              <w:r>
+                <w:t>Open</w:t>
+              </w:r>
+            </w:ins>
+          </w:p>
+        </w:tc>
+        <w:tc>
+          <w:tcPr>
+            <w:tcW w:w="985" w:type="dxa"/>
+          </w:tcPr>
+          <w:p>
+            <w:pPr>
+              <w:rPr>
+                <w:ins w:id="61" w:author="Andy Paterson" w:date="2020-04-14T11:29:00Z"/>
+              </w:rPr>
+            </w:pPr>
+            <w:ins w:id="62" w:author="Andy Paterson" w:date="2020-04-14T11:29:00Z">
+              <w:r>
+                <w:t>Q</w:t>
+              </w:r>
+            </w:ins>
+          </w:p>
+        </w:tc>
+      </w:tr>
+      <w:tr>
+        <w:tc>
+          <w:tcPr>
+            <w:tcW w:w="985" w:type="dxa"/>
+          </w:tcPr>
+          <w:p>
+            <w:r>
+              <w:t>7 A</w:t>
+            </w:r>
+          </w:p>
+        </w:tc>
+        <w:tc>
+          <w:tcPr>
+            <w:tcW w:w="1163" w:type="dxa"/>
+          </w:tcPr>
+          <w:p>
+            <w:r>
+              <w:t>Complete</w:t>
+            </w:r>
+          </w:p>
+        </w:tc>
+        <w:tc>
+          <w:tcPr>
+            <w:tcW w:w="1585" w:type="dxa"/>
+            <w:shd w:val="clear" w:color="auto" w:fill="92D050"/>
+          </w:tcPr>
+          <w:p>
+            <w:r>
+              <w:t>Public</w:t>
+            </w:r>
+          </w:p>
+        </w:tc>
+        <w:tc>
+          <w:tcPr>
+            <w:tcW w:w="1365" w:type="dxa"/>
+          </w:tcPr>
+          <w:p>
+            <w:r>
+              <w:t>-</w:t>
+            </w:r>
+          </w:p>
+        </w:tc>
+        <w:tc>
+          <w:tcPr>
+            <w:tcW w:w="1418" w:type="dxa"/>
+          </w:tcPr>
+          <w:p>
+            <w:r>
+              <w:t>-</w:t>
+            </w:r>
+          </w:p>
+        </w:tc>
+        <w:tc>
+          <w:tcPr>
+            <w:tcW w:w="1509" w:type="dxa"/>
+          </w:tcPr>
+          <w:p>
+            <w:r>
+              <w:t>Closed</w:t>
+            </w:r>
+          </w:p>
+        </w:tc>
+        <w:tc>
+          <w:tcPr>
+            <w:tcW w:w="985" w:type="dxa"/>
+          </w:tcPr>
+          <w:p>
+            <w:r>
+              <w:t>Q</w:t>
+            </w:r>
+          </w:p>
+        </w:tc>
+      </w:tr>
+      <w:tr>
+        <w:tc>
+          <w:tcPr>
+            <w:tcW w:w="985" w:type="dxa"/>
+          </w:tcPr>
+          <w:p>
+            <w:r>
+              <w:t>8 A</w:t>
+            </w:r>
+          </w:p>
+        </w:tc>
+        <w:tc>
+          <w:tcPr>
+            <w:tcW w:w="1163" w:type="dxa"/>
+          </w:tcPr>
+          <w:p>
+            <w:r>
+              <w:t>Complete</w:t>
+            </w:r>
+          </w:p>
+        </w:tc>
+        <w:tc>
+          <w:tcPr>
+            <w:tcW w:w="1585" w:type="dxa"/>
+            <w:shd w:val="clear" w:color="auto" w:fill="FFFF00"/>
+          </w:tcPr>
+          <w:p>
+            <w:r>
+              <w:t>Private</w:t>
+            </w:r>
+          </w:p>
+        </w:tc>
+        <w:tc>
+          <w:tcPr>
+            <w:tcW w:w="1365" w:type="dxa"/>
+          </w:tcPr>
+          <w:p>
+            <w:r>
+              <w:t>-</w:t>
+            </w:r>
+          </w:p>
+        </w:tc>
+        <w:tc>
+          <w:tcPr>
+            <w:tcW w:w="1418" w:type="dxa"/>
+            <w:shd w:val="clear" w:color="auto" w:fill="92D050"/>
+          </w:tcPr>
+          <w:p>
+            <w:r>
+              <w:t>G2</w:t>
+            </w:r>
+          </w:p>
+        </w:tc>
+        <w:tc>
+          <w:tcPr>
+            <w:tcW w:w="1509" w:type="dxa"/>
+          </w:tcPr>
+          <w:p>
+            <w:r>
+              <w:t>Closed</w:t>
+            </w:r>
+          </w:p>
+        </w:tc>
+        <w:tc>
+          <w:tcPr>
+            <w:tcW w:w="985" w:type="dxa"/>
+          </w:tcPr>
+          <w:p>
+            <w:r>
               <w:t>C</w:t>
             </w:r>
           </w:p>
         </w:tc>
       </w:tr>
     </w:tbl>
-    <w:p>
-      <w:bookmarkStart w:id="0" w:name="_GoBack"/>
-      <w:bookmarkEnd w:id="0"/>
-    </w:p>
+    <w:p/>
     <w:p>
       <w:r>
-        <w:lastRenderedPageBreak/>
         <w:t>User task</w:t>
       </w:r>
       <w:r>
@@ -2765,6 +3296,212 @@
         </w:tc>
       </w:tr>
       <w:tr>
+        <w:trPr>
+          <w:ins w:id="63" w:author="Andy Paterson" w:date="2020-04-14T12:07:00Z"/>
+        </w:trPr>
+        <w:tc>
+          <w:tcPr>
+            <w:tcW w:w="1501" w:type="dxa"/>
+            <w:shd w:val="clear" w:color="auto" w:fill="FFC000"/>
+          </w:tcPr>
+          <w:p>
+            <w:pPr>
+              <w:rPr>
+                <w:ins w:id="64" w:author="Andy Paterson" w:date="2020-04-14T12:07:00Z"/>
+              </w:rPr>
+            </w:pPr>
+            <w:ins w:id="65" w:author="Andy Paterson" w:date="2020-04-14T12:07:00Z">
+              <w:r>
+                <w:t>5 D</w:t>
+              </w:r>
+            </w:ins>
+          </w:p>
+        </w:tc>
+        <w:tc>
+          <w:tcPr>
+            <w:tcW w:w="1501" w:type="dxa"/>
+            <w:shd w:val="clear" w:color="auto" w:fill="A5A5A5" w:themeFill="accent3"/>
+          </w:tcPr>
+          <w:p>
+            <w:pPr>
+              <w:rPr>
+                <w:ins w:id="66" w:author="Andy Paterson" w:date="2020-04-14T12:07:00Z"/>
+              </w:rPr>
+            </w:pPr>
+          </w:p>
+        </w:tc>
+        <w:tc>
+          <w:tcPr>
+            <w:tcW w:w="1502" w:type="dxa"/>
+            <w:shd w:val="clear" w:color="auto" w:fill="C5E0B3" w:themeFill="accent6" w:themeFillTint="66"/>
+          </w:tcPr>
+          <w:p>
+            <w:pPr>
+              <w:rPr>
+                <w:ins w:id="67" w:author="Andy Paterson" w:date="2020-04-14T12:07:00Z"/>
+              </w:rPr>
+            </w:pPr>
+            <w:ins w:id="68" w:author="Andy Paterson" w:date="2020-04-14T12:22:00Z">
+              <w:r>
+                <w:t>V</w:t>
+              </w:r>
+            </w:ins>
+          </w:p>
+        </w:tc>
+        <w:tc>
+          <w:tcPr>
+            <w:tcW w:w="1502" w:type="dxa"/>
+            <w:shd w:val="clear" w:color="auto" w:fill="C5E0B3" w:themeFill="accent6" w:themeFillTint="66"/>
+          </w:tcPr>
+          <w:p>
+            <w:pPr>
+              <w:rPr>
+                <w:ins w:id="69" w:author="Andy Paterson" w:date="2020-04-14T12:07:00Z"/>
+              </w:rPr>
+            </w:pPr>
+            <w:ins w:id="70" w:author="Andy Paterson" w:date="2020-04-14T12:22:00Z">
+              <w:r>
+                <w:t>V</w:t>
+              </w:r>
+            </w:ins>
+          </w:p>
+        </w:tc>
+        <w:tc>
+          <w:tcPr>
+            <w:tcW w:w="1502" w:type="dxa"/>
+            <w:shd w:val="clear" w:color="auto" w:fill="C5E0B3" w:themeFill="accent6" w:themeFillTint="66"/>
+          </w:tcPr>
+          <w:p>
+            <w:pPr>
+              <w:rPr>
+                <w:ins w:id="71" w:author="Andy Paterson" w:date="2020-04-14T12:07:00Z"/>
+              </w:rPr>
+            </w:pPr>
+            <w:ins w:id="72" w:author="Andy Paterson" w:date="2020-04-14T12:22:00Z">
+              <w:r>
+                <w:t>V</w:t>
+              </w:r>
+            </w:ins>
+          </w:p>
+        </w:tc>
+        <w:tc>
+          <w:tcPr>
+            <w:tcW w:w="1502" w:type="dxa"/>
+            <w:shd w:val="clear" w:color="auto" w:fill="A5A5A5" w:themeFill="accent3"/>
+          </w:tcPr>
+          <w:p>
+            <w:pPr>
+              <w:rPr>
+                <w:ins w:id="73" w:author="Andy Paterson" w:date="2020-04-14T12:07:00Z"/>
+              </w:rPr>
+            </w:pPr>
+          </w:p>
+        </w:tc>
+      </w:tr>
+      <w:tr>
+        <w:trPr>
+          <w:ins w:id="74" w:author="Andy Paterson" w:date="2020-04-14T12:07:00Z"/>
+        </w:trPr>
+        <w:tc>
+          <w:tcPr>
+            <w:tcW w:w="1501" w:type="dxa"/>
+            <w:shd w:val="clear" w:color="auto" w:fill="FFC000"/>
+          </w:tcPr>
+          <w:p>
+            <w:pPr>
+              <w:rPr>
+                <w:ins w:id="75" w:author="Andy Paterson" w:date="2020-04-14T12:07:00Z"/>
+              </w:rPr>
+            </w:pPr>
+            <w:ins w:id="76" w:author="Andy Paterson" w:date="2020-04-14T12:07:00Z">
+              <w:r>
+                <w:t>5 E</w:t>
+              </w:r>
+            </w:ins>
+          </w:p>
+        </w:tc>
+        <w:tc>
+          <w:tcPr>
+            <w:tcW w:w="1501" w:type="dxa"/>
+            <w:shd w:val="clear" w:color="auto" w:fill="A5A5A5" w:themeFill="accent3"/>
+          </w:tcPr>
+          <w:p>
+            <w:pPr>
+              <w:rPr>
+                <w:ins w:id="77" w:author="Andy Paterson" w:date="2020-04-14T12:07:00Z"/>
+              </w:rPr>
+            </w:pPr>
+          </w:p>
+        </w:tc>
+        <w:tc>
+          <w:tcPr>
+            <w:tcW w:w="1502" w:type="dxa"/>
+            <w:shd w:val="clear" w:color="auto" w:fill="C5E0B3" w:themeFill="accent6" w:themeFillTint="66"/>
+          </w:tcPr>
+          <w:p>
+            <w:pPr>
+              <w:rPr>
+                <w:ins w:id="78" w:author="Andy Paterson" w:date="2020-04-14T12:07:00Z"/>
+              </w:rPr>
+            </w:pPr>
+            <w:ins w:id="79" w:author="Andy Paterson" w:date="2020-04-14T12:22:00Z">
+              <w:r>
+                <w:t>V</w:t>
+              </w:r>
+            </w:ins>
+          </w:p>
+        </w:tc>
+        <w:tc>
+          <w:tcPr>
+            <w:tcW w:w="1502" w:type="dxa"/>
+            <w:shd w:val="clear" w:color="auto" w:fill="C5E0B3" w:themeFill="accent6" w:themeFillTint="66"/>
+          </w:tcPr>
+          <w:p>
+            <w:pPr>
+              <w:rPr>
+                <w:ins w:id="80" w:author="Andy Paterson" w:date="2020-04-14T12:07:00Z"/>
+              </w:rPr>
+            </w:pPr>
+            <w:ins w:id="81" w:author="Andy Paterson" w:date="2020-04-14T12:22:00Z">
+              <w:r>
+                <w:t>V</w:t>
+              </w:r>
+            </w:ins>
+          </w:p>
+        </w:tc>
+        <w:tc>
+          <w:tcPr>
+            <w:tcW w:w="1502" w:type="dxa"/>
+            <w:shd w:val="clear" w:color="auto" w:fill="C5E0B3" w:themeFill="accent6" w:themeFillTint="66"/>
+          </w:tcPr>
+          <w:p>
+            <w:pPr>
+              <w:rPr>
+                <w:ins w:id="82" w:author="Andy Paterson" w:date="2020-04-14T12:07:00Z"/>
+              </w:rPr>
+            </w:pPr>
+            <w:ins w:id="83" w:author="Andy Paterson" w:date="2020-04-14T12:22:00Z">
+              <w:r>
+                <w:t>V</w:t>
+              </w:r>
+            </w:ins>
+          </w:p>
+        </w:tc>
+        <w:tc>
+          <w:tcPr>
+            <w:tcW w:w="1502" w:type="dxa"/>
+            <w:shd w:val="clear" w:color="auto" w:fill="A5A5A5" w:themeFill="accent3"/>
+          </w:tcPr>
+          <w:p>
+            <w:pPr>
+              <w:rPr>
+                <w:ins w:id="84" w:author="Andy Paterson" w:date="2020-04-14T12:07:00Z"/>
+              </w:rPr>
+            </w:pPr>
+          </w:p>
+        </w:tc>
+      </w:tr>
+      <w:tr>
         <w:tc>
           <w:tcPr>
             <w:tcW w:w="1501" w:type="dxa"/>
@@ -2875,6 +3612,212 @@
         </w:tc>
       </w:tr>
       <w:tr>
+        <w:trPr>
+          <w:ins w:id="85" w:author="Andy Paterson" w:date="2020-04-14T12:07:00Z"/>
+        </w:trPr>
+        <w:tc>
+          <w:tcPr>
+            <w:tcW w:w="1501" w:type="dxa"/>
+            <w:shd w:val="clear" w:color="auto" w:fill="FFC000"/>
+          </w:tcPr>
+          <w:p>
+            <w:pPr>
+              <w:rPr>
+                <w:ins w:id="86" w:author="Andy Paterson" w:date="2020-04-14T12:07:00Z"/>
+              </w:rPr>
+            </w:pPr>
+            <w:ins w:id="87" w:author="Andy Paterson" w:date="2020-04-14T12:07:00Z">
+              <w:r>
+                <w:t>6 C</w:t>
+              </w:r>
+            </w:ins>
+          </w:p>
+        </w:tc>
+        <w:tc>
+          <w:tcPr>
+            <w:tcW w:w="1501" w:type="dxa"/>
+            <w:shd w:val="clear" w:color="auto" w:fill="A5A5A5" w:themeFill="accent3"/>
+          </w:tcPr>
+          <w:p>
+            <w:pPr>
+              <w:rPr>
+                <w:ins w:id="88" w:author="Andy Paterson" w:date="2020-04-14T12:07:00Z"/>
+              </w:rPr>
+            </w:pPr>
+          </w:p>
+        </w:tc>
+        <w:tc>
+          <w:tcPr>
+            <w:tcW w:w="1502" w:type="dxa"/>
+            <w:shd w:val="clear" w:color="auto" w:fill="C5E0B3" w:themeFill="accent6" w:themeFillTint="66"/>
+          </w:tcPr>
+          <w:p>
+            <w:pPr>
+              <w:rPr>
+                <w:ins w:id="89" w:author="Andy Paterson" w:date="2020-04-14T12:07:00Z"/>
+              </w:rPr>
+            </w:pPr>
+            <w:ins w:id="90" w:author="Andy Paterson" w:date="2020-04-14T12:21:00Z">
+              <w:r>
+                <w:t>V</w:t>
+              </w:r>
+            </w:ins>
+          </w:p>
+        </w:tc>
+        <w:tc>
+          <w:tcPr>
+            <w:tcW w:w="1502" w:type="dxa"/>
+            <w:shd w:val="clear" w:color="auto" w:fill="C5E0B3" w:themeFill="accent6" w:themeFillTint="66"/>
+          </w:tcPr>
+          <w:p>
+            <w:pPr>
+              <w:rPr>
+                <w:ins w:id="91" w:author="Andy Paterson" w:date="2020-04-14T12:07:00Z"/>
+              </w:rPr>
+            </w:pPr>
+            <w:ins w:id="92" w:author="Andy Paterson" w:date="2020-04-14T12:21:00Z">
+              <w:r>
+                <w:t>V</w:t>
+              </w:r>
+            </w:ins>
+          </w:p>
+        </w:tc>
+        <w:tc>
+          <w:tcPr>
+            <w:tcW w:w="1502" w:type="dxa"/>
+            <w:shd w:val="clear" w:color="auto" w:fill="C5E0B3" w:themeFill="accent6" w:themeFillTint="66"/>
+          </w:tcPr>
+          <w:p>
+            <w:pPr>
+              <w:rPr>
+                <w:ins w:id="93" w:author="Andy Paterson" w:date="2020-04-14T12:07:00Z"/>
+              </w:rPr>
+            </w:pPr>
+            <w:ins w:id="94" w:author="Andy Paterson" w:date="2020-04-14T12:21:00Z">
+              <w:r>
+                <w:t>V</w:t>
+              </w:r>
+            </w:ins>
+          </w:p>
+        </w:tc>
+        <w:tc>
+          <w:tcPr>
+            <w:tcW w:w="1502" w:type="dxa"/>
+            <w:shd w:val="clear" w:color="auto" w:fill="A5A5A5" w:themeFill="accent3"/>
+          </w:tcPr>
+          <w:p>
+            <w:pPr>
+              <w:rPr>
+                <w:ins w:id="95" w:author="Andy Paterson" w:date="2020-04-14T12:07:00Z"/>
+              </w:rPr>
+            </w:pPr>
+          </w:p>
+        </w:tc>
+      </w:tr>
+      <w:tr>
+        <w:trPr>
+          <w:ins w:id="96" w:author="Andy Paterson" w:date="2020-04-14T12:07:00Z"/>
+        </w:trPr>
+        <w:tc>
+          <w:tcPr>
+            <w:tcW w:w="1501" w:type="dxa"/>
+            <w:shd w:val="clear" w:color="auto" w:fill="FFC000"/>
+          </w:tcPr>
+          <w:p>
+            <w:pPr>
+              <w:rPr>
+                <w:ins w:id="97" w:author="Andy Paterson" w:date="2020-04-14T12:07:00Z"/>
+              </w:rPr>
+            </w:pPr>
+            <w:ins w:id="98" w:author="Andy Paterson" w:date="2020-04-14T12:07:00Z">
+              <w:r>
+                <w:t>6 D</w:t>
+              </w:r>
+            </w:ins>
+          </w:p>
+        </w:tc>
+        <w:tc>
+          <w:tcPr>
+            <w:tcW w:w="1501" w:type="dxa"/>
+            <w:shd w:val="clear" w:color="auto" w:fill="A5A5A5" w:themeFill="accent3"/>
+          </w:tcPr>
+          <w:p>
+            <w:pPr>
+              <w:rPr>
+                <w:ins w:id="99" w:author="Andy Paterson" w:date="2020-04-14T12:07:00Z"/>
+              </w:rPr>
+            </w:pPr>
+          </w:p>
+        </w:tc>
+        <w:tc>
+          <w:tcPr>
+            <w:tcW w:w="1502" w:type="dxa"/>
+            <w:shd w:val="clear" w:color="auto" w:fill="C5E0B3" w:themeFill="accent6" w:themeFillTint="66"/>
+          </w:tcPr>
+          <w:p>
+            <w:pPr>
+              <w:rPr>
+                <w:ins w:id="100" w:author="Andy Paterson" w:date="2020-04-14T12:07:00Z"/>
+              </w:rPr>
+            </w:pPr>
+            <w:ins w:id="101" w:author="Andy Paterson" w:date="2020-04-14T12:21:00Z">
+              <w:r>
+                <w:t>V</w:t>
+              </w:r>
+            </w:ins>
+          </w:p>
+        </w:tc>
+        <w:tc>
+          <w:tcPr>
+            <w:tcW w:w="1502" w:type="dxa"/>
+            <w:shd w:val="clear" w:color="auto" w:fill="C5E0B3" w:themeFill="accent6" w:themeFillTint="66"/>
+          </w:tcPr>
+          <w:p>
+            <w:pPr>
+              <w:rPr>
+                <w:ins w:id="102" w:author="Andy Paterson" w:date="2020-04-14T12:07:00Z"/>
+              </w:rPr>
+            </w:pPr>
+            <w:ins w:id="103" w:author="Andy Paterson" w:date="2020-04-14T12:21:00Z">
+              <w:r>
+                <w:t>V</w:t>
+              </w:r>
+            </w:ins>
+          </w:p>
+        </w:tc>
+        <w:tc>
+          <w:tcPr>
+            <w:tcW w:w="1502" w:type="dxa"/>
+            <w:shd w:val="clear" w:color="auto" w:fill="C5E0B3" w:themeFill="accent6" w:themeFillTint="66"/>
+          </w:tcPr>
+          <w:p>
+            <w:pPr>
+              <w:rPr>
+                <w:ins w:id="104" w:author="Andy Paterson" w:date="2020-04-14T12:07:00Z"/>
+              </w:rPr>
+            </w:pPr>
+            <w:ins w:id="105" w:author="Andy Paterson" w:date="2020-04-14T12:21:00Z">
+              <w:r>
+                <w:t>V</w:t>
+              </w:r>
+            </w:ins>
+          </w:p>
+        </w:tc>
+        <w:tc>
+          <w:tcPr>
+            <w:tcW w:w="1502" w:type="dxa"/>
+            <w:shd w:val="clear" w:color="auto" w:fill="A5A5A5" w:themeFill="accent3"/>
+          </w:tcPr>
+          <w:p>
+            <w:pPr>
+              <w:rPr>
+                <w:ins w:id="106" w:author="Andy Paterson" w:date="2020-04-14T12:07:00Z"/>
+              </w:rPr>
+            </w:pPr>
+          </w:p>
+        </w:tc>
+      </w:tr>
+      <w:tr>
         <w:tc>
           <w:tcPr>
             <w:tcW w:w="1501" w:type="dxa"/>
@@ -2913,15 +3856,7 @@
             <w:shd w:val="clear" w:color="auto" w:fill="9CC2E5" w:themeFill="accent5" w:themeFillTint="99"/>
           </w:tcPr>
           <w:p>
-            <w:pPr>
-              <w:rPr>
-                <w:color w:val="FF0000"/>
-              </w:rPr>
-            </w:pPr>
-            <w:r>
-              <w:rPr>
-                <w:color w:val="FF0000"/>
-              </w:rPr>
+            <w:r>
               <w:t>A</w:t>
             </w:r>
           </w:p>
@@ -3010,16 +3945,41 @@
       <w:r>
         <w:t>V = visible (not signed up)</w:t>
       </w:r>
+      <w:ins w:id="107" w:author="Andy Paterson" w:date="2020-04-14T12:23:00Z">
+        <w:r>
+          <w:t xml:space="preserve"> – user-task record </w:t>
+        </w:r>
+      </w:ins>
+      <w:ins w:id="108" w:author="Andy Paterson" w:date="2020-04-14T12:24:00Z">
+        <w:r>
+          <w:t xml:space="preserve">does not </w:t>
+        </w:r>
+      </w:ins>
+      <w:ins w:id="109" w:author="Andy Paterson" w:date="2020-04-14T12:23:00Z">
+        <w:r>
+          <w:t>exist</w:t>
+        </w:r>
+      </w:ins>
     </w:p>
     <w:p>
       <w:r>
         <w:t>A = active (signed up)</w:t>
       </w:r>
+      <w:ins w:id="110" w:author="Andy Paterson" w:date="2020-04-14T12:23:00Z">
+        <w:r>
+          <w:t xml:space="preserve"> – user-task record exists</w:t>
+        </w:r>
+      </w:ins>
     </w:p>
     <w:p>
       <w:r>
         <w:t>C = closed (signed up)</w:t>
       </w:r>
+      <w:ins w:id="111" w:author="Andy Paterson" w:date="2020-04-14T12:23:00Z">
+        <w:r>
+          <w:t xml:space="preserve"> – user-task record exists</w:t>
+        </w:r>
+      </w:ins>
     </w:p>
     <w:p/>
     <w:sectPr>
@@ -3030,6 +3990,14 @@
     </w:sectPr>
   </w:body>
 </w:document>
+</file>
+
+<file path=word/people.xml><?xml version="1.0" encoding="utf-8"?>
+<w15:people xmlns:wpc="http://schemas.microsoft.com/office/word/2010/wordprocessingCanvas" xmlns:cx="http://schemas.microsoft.com/office/drawing/2014/chartex" xmlns:cx1="http://schemas.microsoft.com/office/drawing/2015/9/8/chartex" xmlns:cx2="http://schemas.microsoft.com/office/drawing/2015/10/21/chartex" xmlns:cx3="http://schemas.microsoft.com/office/drawing/2016/5/9/chartex" xmlns:cx4="http://schemas.microsoft.com/office/drawing/2016/5/10/chartex" xmlns:cx5="http://schemas.microsoft.com/office/drawing/2016/5/11/chartex" xmlns:cx6="http://schemas.microsoft.com/office/drawing/2016/5/12/chartex" xmlns:cx7="http://schemas.microsoft.com/office/drawing/2016/5/13/chartex" xmlns:cx8="http://schemas.microsoft.com/office/drawing/2016/5/14/chartex" xmlns:mc="http://schemas.openxmlformats.org/markup-compatibility/2006" xmlns:aink="http://schemas.microsoft.com/office/drawing/2016/ink" xmlns:am3d="http://schemas.microsoft.com/office/drawing/2017/model3d" xmlns:o="urn:schemas-microsoft-com:office:office" xmlns:r="http://schemas.openxmlformats.org/officeDocument/2006/relationships" xmlns:m="http://schemas.openxmlformats.org/officeDocument/2006/math" xmlns:v="urn:schemas-microsoft-com:vml" xmlns:wp14="http://schemas.microsoft.com/office/word/2010/wordprocessingDrawing" xmlns:wp="http://schemas.openxmlformats.org/drawingml/2006/wordprocessingDrawing" xmlns:w10="urn:schemas-microsoft-com:office:word" xmlns:w="http://schemas.openxmlformats.org/wordprocessingml/2006/main" xmlns:w14="http://schemas.microsoft.com/office/word/2010/wordml" xmlns:w15="http://schemas.microsoft.com/office/word/2012/wordml" xmlns:w16cid="http://schemas.microsoft.com/office/word/2016/wordml/cid" xmlns:w16se="http://schemas.microsoft.com/office/word/2015/wordml/symex" xmlns:wpg="http://schemas.microsoft.com/office/word/2010/wordprocessingGroup" xmlns:wpi="http://schemas.microsoft.com/office/word/2010/wordprocessingInk" xmlns:wne="http://schemas.microsoft.com/office/word/2006/wordml" xmlns:wps="http://schemas.microsoft.com/office/word/2010/wordprocessingShape" mc:Ignorable="w14 w15 w16se w16cid wp14">
+  <w15:person w15:author="Andy Paterson">
+    <w15:presenceInfo w15:providerId="AD" w15:userId="S::amp205@medlan.cam.ac.uk::ca0b40db-720a-4846-b6bc-17c91cae16f0"/>
+  </w15:person>
+</w15:people>
 </file>
 
 <file path=word/styles.xml><?xml version="1.0" encoding="utf-8"?>
@@ -3045,7 +4013,7 @@
     </w:rPrDefault>
     <w:pPrDefault/>
   </w:docDefaults>
-  <w:latentStyles w:defLockedState="0" w:defUIPriority="99" w:defSemiHidden="0" w:defUnhideWhenUsed="0" w:defQFormat="0" w:count="376">
+  <w:latentStyles w:defLockedState="0" w:defUIPriority="99" w:defSemiHidden="0" w:defUnhideWhenUsed="0" w:defQFormat="0" w:count="375">
     <w:lsdException w:name="Normal" w:uiPriority="0" w:qFormat="1"/>
     <w:lsdException w:name="heading 1" w:uiPriority="9" w:qFormat="1"/>
     <w:lsdException w:name="heading 2" w:semiHidden="1" w:uiPriority="9" w:unhideWhenUsed="1" w:qFormat="1"/>
@@ -3419,7 +4387,6 @@
     <w:lsdException w:name="List Table 7 Colorful Accent 6" w:uiPriority="52"/>
     <w:lsdException w:name="Mention" w:semiHidden="1" w:unhideWhenUsed="1"/>
     <w:lsdException w:name="Smart Hyperlink" w:semiHidden="1" w:unhideWhenUsed="1"/>
-    <w:lsdException w:name="Smart Link" w:semiHidden="1" w:unhideWhenUsed="1"/>
   </w:latentStyles>
   <w:style w:type="paragraph" w:default="1" w:styleId="Normal">
     <w:name w:val="Normal"/>
@@ -3535,6 +4502,33 @@
       <w:color w:val="2F5496" w:themeColor="accent1" w:themeShade="BF"/>
       <w:sz w:val="26"/>
       <w:szCs w:val="26"/>
+    </w:rPr>
+  </w:style>
+  <w:style w:type="paragraph" w:styleId="BalloonText">
+    <w:name w:val="Balloon Text"/>
+    <w:basedOn w:val="Normal"/>
+    <w:link w:val="BalloonTextChar"/>
+    <w:uiPriority w:val="99"/>
+    <w:semiHidden/>
+    <w:unhideWhenUsed/>
+    <w:rsid w:val="00C32610"/>
+    <w:rPr>
+      <w:rFonts w:ascii="Times New Roman" w:hAnsi="Times New Roman" w:cs="Times New Roman"/>
+      <w:sz w:val="18"/>
+      <w:szCs w:val="18"/>
+    </w:rPr>
+  </w:style>
+  <w:style w:type="character" w:customStyle="1" w:styleId="BalloonTextChar">
+    <w:name w:val="Balloon Text Char"/>
+    <w:basedOn w:val="DefaultParagraphFont"/>
+    <w:link w:val="BalloonText"/>
+    <w:uiPriority w:val="99"/>
+    <w:semiHidden/>
+    <w:rsid w:val="00C32610"/>
+    <w:rPr>
+      <w:rFonts w:ascii="Times New Roman" w:hAnsi="Times New Roman" w:cs="Times New Roman"/>
+      <w:sz w:val="18"/>
+      <w:szCs w:val="18"/>
     </w:rPr>
   </w:style>
 </w:styles>

</xml_diff>

<commit_message>
#3775 comment: adjusted test data to deal with test group demo flags
</commit_message>
<xml_diff>
--- a/api/tests/test_data/Test data for project status testing.docx
+++ b/api/tests/test_data/Test data for project status testing.docx
@@ -312,6 +312,78 @@
           </w:tcPr>
           <w:p>
             <w:r>
+              <w:t>D testers</w:t>
+            </w:r>
+          </w:p>
+        </w:tc>
+        <w:tc>
+          <w:tcPr>
+            <w:tcW w:w="1501" w:type="dxa"/>
+            <w:shd w:val="clear" w:color="auto" w:fill="FF0000"/>
+          </w:tcPr>
+          <w:p>
+            <w:r>
+              <w:t>N</w:t>
+            </w:r>
+          </w:p>
+        </w:tc>
+        <w:tc>
+          <w:tcPr>
+            <w:tcW w:w="1502" w:type="dxa"/>
+            <w:shd w:val="clear" w:color="auto" w:fill="92D050"/>
+          </w:tcPr>
+          <w:p>
+            <w:pPr>
+              <w:tabs>
+                <w:tab w:val="left" w:pos="508"/>
+              </w:tabs>
+            </w:pPr>
+            <w:r>
+              <w:t>Y</w:t>
+            </w:r>
+          </w:p>
+        </w:tc>
+        <w:tc>
+          <w:tcPr>
+            <w:tcW w:w="1502" w:type="dxa"/>
+            <w:shd w:val="clear" w:color="auto" w:fill="92D050"/>
+          </w:tcPr>
+          <w:p>
+            <w:r>
+              <w:t>Y</w:t>
+            </w:r>
+          </w:p>
+        </w:tc>
+        <w:tc>
+          <w:tcPr>
+            <w:tcW w:w="1502" w:type="dxa"/>
+            <w:shd w:val="clear" w:color="auto" w:fill="92D050"/>
+          </w:tcPr>
+          <w:p>
+            <w:r>
+              <w:t>Y</w:t>
+            </w:r>
+          </w:p>
+        </w:tc>
+        <w:tc>
+          <w:tcPr>
+            <w:tcW w:w="1502" w:type="dxa"/>
+            <w:shd w:val="clear" w:color="auto" w:fill="FF0000"/>
+          </w:tcPr>
+          <w:p>
+            <w:r>
+              <w:t>N</w:t>
+            </w:r>
+          </w:p>
+        </w:tc>
+      </w:tr>
+      <w:tr>
+        <w:tc>
+          <w:tcPr>
+            <w:tcW w:w="1501" w:type="dxa"/>
+          </w:tcPr>
+          <w:p>
+            <w:r>
               <w:t>D1</w:t>
             </w:r>
           </w:p>
@@ -1090,7 +1162,10 @@
           </w:tcPr>
           <w:p>
             <w:r>
-              <w:t>Testers</w:t>
+              <w:t>D t</w:t>
+            </w:r>
+            <w:r>
+              <w:t>esters</w:t>
             </w:r>
           </w:p>
         </w:tc>
@@ -1220,7 +1295,10 @@
           </w:tcPr>
           <w:p>
             <w:r>
-              <w:t>Testers</w:t>
+              <w:t>D t</w:t>
+            </w:r>
+            <w:r>
+              <w:t>esters</w:t>
             </w:r>
           </w:p>
         </w:tc>
@@ -1285,7 +1363,7 @@
           </w:tcPr>
           <w:p>
             <w:r>
-              <w:t>Testers</w:t>
+              <w:t>D testers</w:t>
             </w:r>
           </w:p>
         </w:tc>
@@ -1350,7 +1428,7 @@
           </w:tcPr>
           <w:p>
             <w:r>
-              <w:t>Testers</w:t>
+              <w:t>D testers</w:t>
             </w:r>
           </w:p>
         </w:tc>
@@ -1415,7 +1493,7 @@
           </w:tcPr>
           <w:p>
             <w:r>
-              <w:t>Testers</w:t>
+              <w:t>D testers</w:t>
             </w:r>
           </w:p>
         </w:tc>
@@ -2276,6 +2354,7 @@
           </w:tcPr>
           <w:p>
             <w:r>
+              <w:lastRenderedPageBreak/>
               <w:t>13</w:t>
             </w:r>
           </w:p>
@@ -2334,7 +2413,6 @@
           </w:tcPr>
           <w:p>
             <w:r>
-              <w:lastRenderedPageBreak/>
               <w:t>14</w:t>
             </w:r>
           </w:p>
@@ -3774,7 +3852,7 @@
           </w:tcPr>
           <w:p>
             <w:r>
-              <w:t>Testers</w:t>
+              <w:t>D testers</w:t>
             </w:r>
           </w:p>
         </w:tc>
@@ -3922,7 +4000,7 @@
           </w:tcPr>
           <w:p>
             <w:r>
-              <w:t>Testers</w:t>
+              <w:t>D testers</w:t>
             </w:r>
           </w:p>
         </w:tc>
@@ -3996,7 +4074,7 @@
           </w:tcPr>
           <w:p>
             <w:r>
-              <w:t>Testers</w:t>
+              <w:t>D testers</w:t>
             </w:r>
           </w:p>
         </w:tc>
@@ -4070,7 +4148,7 @@
           </w:tcPr>
           <w:p>
             <w:r>
-              <w:t>Testers</w:t>
+              <w:t>D testers</w:t>
             </w:r>
           </w:p>
         </w:tc>
@@ -4292,7 +4370,7 @@
           </w:tcPr>
           <w:p>
             <w:r>
-              <w:t>Testers</w:t>
+              <w:t>D testers</w:t>
             </w:r>
           </w:p>
         </w:tc>
@@ -4366,7 +4444,7 @@
           </w:tcPr>
           <w:p>
             <w:r>
-              <w:t>Testers</w:t>
+              <w:t>D testers</w:t>
             </w:r>
           </w:p>
         </w:tc>
@@ -4588,7 +4666,7 @@
           </w:tcPr>
           <w:p>
             <w:r>
-              <w:t>Testers</w:t>
+              <w:t>D testers</w:t>
             </w:r>
           </w:p>
         </w:tc>
@@ -4662,7 +4740,7 @@
           </w:tcPr>
           <w:p>
             <w:r>
-              <w:t>Testers</w:t>
+              <w:t>D testers</w:t>
             </w:r>
           </w:p>
         </w:tc>
@@ -6849,6 +6927,7 @@
     <w:lsdException w:name="HTML Sample" w:semiHidden="1" w:unhideWhenUsed="1"/>
     <w:lsdException w:name="HTML Typewriter" w:semiHidden="1" w:unhideWhenUsed="1"/>
     <w:lsdException w:name="HTML Variable" w:semiHidden="1" w:unhideWhenUsed="1"/>
+    <w:lsdException w:name="Normal Table" w:semiHidden="1" w:unhideWhenUsed="1"/>
     <w:lsdException w:name="annotation subject" w:semiHidden="1" w:unhideWhenUsed="1"/>
     <w:lsdException w:name="No List" w:semiHidden="1" w:unhideWhenUsed="1"/>
     <w:lsdException w:name="Outline List 1" w:semiHidden="1" w:unhideWhenUsed="1"/>
@@ -6895,8 +6974,10 @@
     <w:lsdException w:name="Table Subtle 2" w:semiHidden="1" w:unhideWhenUsed="1"/>
     <w:lsdException w:name="Table Web 1" w:semiHidden="1" w:unhideWhenUsed="1"/>
     <w:lsdException w:name="Table Web 2" w:semiHidden="1" w:unhideWhenUsed="1"/>
+    <w:lsdException w:name="Table Web 3" w:semiHidden="1" w:unhideWhenUsed="1"/>
     <w:lsdException w:name="Balloon Text" w:semiHidden="1" w:unhideWhenUsed="1"/>
     <w:lsdException w:name="Table Grid" w:uiPriority="39"/>
+    <w:lsdException w:name="Table Theme" w:semiHidden="1" w:unhideWhenUsed="1"/>
     <w:lsdException w:name="Placeholder Text" w:semiHidden="1"/>
     <w:lsdException w:name="No Spacing" w:uiPriority="1" w:qFormat="1"/>
     <w:lsdException w:name="Light Shading" w:uiPriority="60"/>

</xml_diff>